<commit_message>
add link to GitHub repo in summary
</commit_message>
<xml_diff>
--- a/assignment2.docx
+++ b/assignment2.docx
@@ -117,7 +117,21 @@
         <w:rPr>
           <w:lang w:val="en-US"/>
         </w:rPr>
-        <w:t>Academic Master Study Programme “Business Informatics”</w:t>
+        <w:t xml:space="preserve">Academic Master Study </w:t>
+      </w:r>
+      <w:proofErr w:type="spellStart"/>
+      <w:r>
+        <w:rPr>
+          <w:lang w:val="en-US"/>
+        </w:rPr>
+        <w:t>Programme</w:t>
+      </w:r>
+      <w:proofErr w:type="spellEnd"/>
+      <w:r>
+        <w:rPr>
+          <w:lang w:val="en-US"/>
+        </w:rPr>
+        <w:t xml:space="preserve"> “Business Informatics”</w:t>
       </w:r>
     </w:p>
     <w:p>
@@ -256,14 +270,34 @@
         </w:rPr>
         <w:t xml:space="preserve">Scientific adviser </w:t>
       </w:r>
+      <w:proofErr w:type="spellStart"/>
       <w:r>
         <w:rPr>
           <w:sz w:val="28"/>
           <w:szCs w:val="28"/>
           <w:lang w:val="en-US"/>
         </w:rPr>
-        <w:t>Arnis Staško</w:t>
-      </w:r>
+        <w:t>Arnis</w:t>
+      </w:r>
+      <w:proofErr w:type="spellEnd"/>
+      <w:r>
+        <w:rPr>
+          <w:sz w:val="28"/>
+          <w:szCs w:val="28"/>
+          <w:lang w:val="en-US"/>
+        </w:rPr>
+        <w:t xml:space="preserve"> </w:t>
+      </w:r>
+      <w:proofErr w:type="spellStart"/>
+      <w:r>
+        <w:rPr>
+          <w:sz w:val="28"/>
+          <w:szCs w:val="28"/>
+          <w:lang w:val="en-US"/>
+        </w:rPr>
+        <w:t>Staško</w:t>
+      </w:r>
+      <w:proofErr w:type="spellEnd"/>
     </w:p>
     <w:p>
       <w:pPr>
@@ -5455,6 +5489,7 @@
         </w:rPr>
         <w:t xml:space="preserve">In this code, blocks are created and added to </w:t>
       </w:r>
+      <w:proofErr w:type="spellStart"/>
       <w:r>
         <w:rPr>
           <w:rFonts w:ascii="Courier New" w:hAnsi="Courier New" w:cs="Courier New"/>
@@ -5462,6 +5497,7 @@
         </w:rPr>
         <w:t>myBlokchain</w:t>
       </w:r>
+      <w:proofErr w:type="spellEnd"/>
       <w:r>
         <w:rPr>
           <w:lang w:val="en-US"/>
@@ -5487,6 +5523,7 @@
         </w:rPr>
         <w:t xml:space="preserve"> Then, </w:t>
       </w:r>
+      <w:proofErr w:type="spellStart"/>
       <w:r>
         <w:rPr>
           <w:rFonts w:ascii="Courier New" w:hAnsi="Courier New" w:cs="Courier New"/>
@@ -5494,6 +5531,7 @@
         </w:rPr>
         <w:t>myBlockhain</w:t>
       </w:r>
+      <w:proofErr w:type="spellEnd"/>
       <w:r>
         <w:rPr>
           <w:lang w:val="en-US"/>
@@ -5519,6 +5557,7 @@
         </w:rPr>
         <w:t xml:space="preserve"> output command and </w:t>
       </w:r>
+      <w:proofErr w:type="spellStart"/>
       <w:r>
         <w:rPr>
           <w:rFonts w:ascii="Courier New" w:hAnsi="Courier New" w:cs="Courier New"/>
@@ -5526,6 +5565,7 @@
         </w:rPr>
         <w:t>JSON.stringify</w:t>
       </w:r>
+      <w:proofErr w:type="spellEnd"/>
       <w:r>
         <w:rPr>
           <w:lang w:val="en-US"/>
@@ -5538,6 +5578,7 @@
         </w:rPr>
         <w:t xml:space="preserve"> Afterward, </w:t>
       </w:r>
+      <w:proofErr w:type="spellStart"/>
       <w:r>
         <w:rPr>
           <w:rFonts w:ascii="Courier New" w:hAnsi="Courier New" w:cs="Courier New"/>
@@ -5545,6 +5586,7 @@
         </w:rPr>
         <w:t>myBlockchain</w:t>
       </w:r>
+      <w:proofErr w:type="spellEnd"/>
       <w:r>
         <w:rPr>
           <w:lang w:val="en-US"/>
@@ -6199,6 +6241,7 @@
         </w:rPr>
         <w:t xml:space="preserve">The validity of </w:t>
       </w:r>
+      <w:proofErr w:type="spellStart"/>
       <w:r>
         <w:rPr>
           <w:rFonts w:ascii="Courier New" w:hAnsi="Courier New" w:cs="Courier New"/>
@@ -6206,6 +6249,7 @@
         </w:rPr>
         <w:t>myBlockchain</w:t>
       </w:r>
+      <w:proofErr w:type="spellEnd"/>
       <w:r>
         <w:rPr>
           <w:lang w:val="en-US"/>
@@ -6657,6 +6701,7 @@
         </w:rPr>
         <w:t xml:space="preserve">The validity of </w:t>
       </w:r>
+      <w:proofErr w:type="spellStart"/>
       <w:r>
         <w:rPr>
           <w:rFonts w:ascii="Courier New" w:hAnsi="Courier New" w:cs="Courier New"/>
@@ -6664,6 +6709,7 @@
         </w:rPr>
         <w:t>myBlockchain</w:t>
       </w:r>
+      <w:proofErr w:type="spellEnd"/>
       <w:r>
         <w:rPr>
           <w:lang w:val="en-US"/>
@@ -7147,6 +7193,7 @@
         </w:rPr>
         <w:t xml:space="preserve">The validity of </w:t>
       </w:r>
+      <w:proofErr w:type="spellStart"/>
       <w:r>
         <w:rPr>
           <w:rFonts w:ascii="Courier New" w:hAnsi="Courier New" w:cs="Courier New"/>
@@ -7154,6 +7201,7 @@
         </w:rPr>
         <w:t>myBlockchain</w:t>
       </w:r>
+      <w:proofErr w:type="spellEnd"/>
       <w:r>
         <w:rPr>
           <w:lang w:val="en-US"/>
@@ -7209,12 +7257,30 @@
         </w:rPr>
         <w:t xml:space="preserve">with the function </w:t>
       </w:r>
+      <w:proofErr w:type="spellStart"/>
+      <w:proofErr w:type="gramStart"/>
       <w:r>
         <w:rPr>
           <w:rFonts w:ascii="Courier New" w:hAnsi="Courier New" w:cs="Courier New"/>
           <w:lang w:val="en-US"/>
         </w:rPr>
-        <w:t>isChainValid()</w:t>
+        <w:t>isChainValid</w:t>
+      </w:r>
+      <w:proofErr w:type="spellEnd"/>
+      <w:r>
+        <w:rPr>
+          <w:rFonts w:ascii="Courier New" w:hAnsi="Courier New" w:cs="Courier New"/>
+          <w:lang w:val="en-US"/>
+        </w:rPr>
+        <w:t>(</w:t>
+      </w:r>
+      <w:proofErr w:type="gramEnd"/>
+      <w:r>
+        <w:rPr>
+          <w:rFonts w:ascii="Courier New" w:hAnsi="Courier New" w:cs="Courier New"/>
+          <w:lang w:val="en-US"/>
+        </w:rPr>
+        <w:t>)</w:t>
       </w:r>
       <w:r>
         <w:rPr>
@@ -7556,6 +7622,7 @@
         </w:rPr>
         <w:t xml:space="preserve">owever, the </w:t>
       </w:r>
+      <w:proofErr w:type="spellStart"/>
       <w:r>
         <w:rPr>
           <w:rFonts w:ascii="Courier New" w:hAnsi="Courier New" w:cs="Courier New"/>
@@ -7563,6 +7630,7 @@
         </w:rPr>
         <w:t>previousHash</w:t>
       </w:r>
+      <w:proofErr w:type="spellEnd"/>
       <w:r>
         <w:rPr>
           <w:lang w:val="en-US"/>
@@ -7611,6 +7679,7 @@
         </w:rPr>
         <w:t xml:space="preserve"> the validation of the </w:t>
       </w:r>
+      <w:proofErr w:type="spellStart"/>
       <w:r>
         <w:rPr>
           <w:rFonts w:ascii="Courier New" w:hAnsi="Courier New" w:cs="Courier New"/>
@@ -7618,6 +7687,7 @@
         </w:rPr>
         <w:t>myBlockchain</w:t>
       </w:r>
+      <w:proofErr w:type="spellEnd"/>
       <w:r>
         <w:rPr>
           <w:lang w:val="en-US"/>
@@ -7769,7 +7839,29 @@
         <w:rPr>
           <w:lang w:val="en-US"/>
         </w:rPr>
-        <w:t xml:space="preserve">Link to the GitHub repository: </w:t>
+        <w:t>Link to the GitHub repository:</w:t>
+      </w:r>
+    </w:p>
+    <w:p>
+      <w:pPr>
+        <w:rPr>
+          <w:lang w:val="en-US"/>
+        </w:rPr>
+      </w:pPr>
+      <w:hyperlink r:id="rId11" w:history="1">
+        <w:r>
+          <w:rPr>
+            <w:rStyle w:val="Hyperlink"/>
+            <w:lang w:val="en-US"/>
+          </w:rPr>
+          <w:t>https://github.com/AlinaVerkholomova/blockhain_dev_assignment</w:t>
+        </w:r>
+      </w:hyperlink>
+      <w:r>
+        <w:rPr>
+          <w:lang w:val="en-US"/>
+        </w:rPr>
+        <w:t xml:space="preserve"> </w:t>
       </w:r>
     </w:p>
     <w:sectPr>
@@ -8587,6 +8679,29 @@
       <w:contextualSpacing/>
     </w:pPr>
   </w:style>
+  <w:style w:type="character" w:styleId="Hyperlink">
+    <w:name w:val="Hyperlink"/>
+    <w:basedOn w:val="DefaultParagraphFont"/>
+    <w:uiPriority w:val="99"/>
+    <w:unhideWhenUsed/>
+    <w:rsid w:val="00610443"/>
+    <w:rPr>
+      <w:color w:val="0563C1" w:themeColor="hyperlink"/>
+      <w:u w:val="single"/>
+    </w:rPr>
+  </w:style>
+  <w:style w:type="character" w:styleId="UnresolvedMention">
+    <w:name w:val="Unresolved Mention"/>
+    <w:basedOn w:val="DefaultParagraphFont"/>
+    <w:uiPriority w:val="99"/>
+    <w:semiHidden/>
+    <w:unhideWhenUsed/>
+    <w:rsid w:val="00610443"/>
+    <w:rPr>
+      <w:color w:val="605E5C"/>
+      <w:shd w:val="clear" w:color="auto" w:fill="E1DFDD"/>
+    </w:rPr>
+  </w:style>
 </w:styles>
 </file>
 

</xml_diff>

<commit_message>
add unit tests and update summery files
</commit_message>
<xml_diff>
--- a/assignment2.docx
+++ b/assignment2.docx
@@ -7206,19 +7206,7 @@
         <w:rPr>
           <w:lang w:val="en-US"/>
         </w:rPr>
-        <w:t xml:space="preserve"> </w:t>
-      </w:r>
-      <w:r>
-        <w:rPr>
-          <w:lang w:val="en-US"/>
-        </w:rPr>
-        <w:t xml:space="preserve">also </w:t>
-      </w:r>
-      <w:r>
-        <w:rPr>
-          <w:lang w:val="en-US"/>
-        </w:rPr>
-        <w:t>failed.</w:t>
+        <w:t xml:space="preserve"> also failed.</w:t>
       </w:r>
     </w:p>
     <w:p>
@@ -7839,6 +7827,4493 @@
         <w:rPr>
           <w:lang w:val="en-US"/>
         </w:rPr>
+        <w:t>Unit tests:</w:t>
+      </w:r>
+    </w:p>
+    <w:p>
+      <w:pPr>
+        <w:shd w:val="clear" w:color="auto" w:fill="1E1E1E"/>
+        <w:spacing w:after="240" w:line="270" w:lineRule="atLeast"/>
+        <w:ind w:firstLine="0"/>
+        <w:jc w:val="left"/>
+        <w:rPr>
+          <w:rFonts w:ascii="Menlo" w:hAnsi="Menlo" w:cs="Menlo"/>
+          <w:color w:val="D4D4D4"/>
+          <w:sz w:val="18"/>
+          <w:szCs w:val="18"/>
+        </w:rPr>
+      </w:pPr>
+    </w:p>
+    <w:p>
+      <w:pPr>
+        <w:shd w:val="clear" w:color="auto" w:fill="1E1E1E"/>
+        <w:spacing w:line="270" w:lineRule="atLeast"/>
+        <w:ind w:firstLine="0"/>
+        <w:jc w:val="left"/>
+        <w:rPr>
+          <w:rFonts w:ascii="Menlo" w:hAnsi="Menlo" w:cs="Menlo"/>
+          <w:color w:val="D4D4D4"/>
+          <w:sz w:val="18"/>
+          <w:szCs w:val="18"/>
+        </w:rPr>
+      </w:pPr>
+      <w:r>
+        <w:rPr>
+          <w:rFonts w:ascii="Menlo" w:hAnsi="Menlo" w:cs="Menlo"/>
+          <w:color w:val="569CD6"/>
+          <w:sz w:val="18"/>
+          <w:szCs w:val="18"/>
+        </w:rPr>
+        <w:t>const</w:t>
+      </w:r>
+      <w:r>
+        <w:rPr>
+          <w:rFonts w:ascii="Menlo" w:hAnsi="Menlo" w:cs="Menlo"/>
+          <w:color w:val="D4D4D4"/>
+          <w:sz w:val="18"/>
+          <w:szCs w:val="18"/>
+        </w:rPr>
+        <w:t xml:space="preserve"> { </w:t>
+      </w:r>
+      <w:r>
+        <w:rPr>
+          <w:rFonts w:ascii="Menlo" w:hAnsi="Menlo" w:cs="Menlo"/>
+          <w:color w:val="4EC9B0"/>
+          <w:sz w:val="18"/>
+          <w:szCs w:val="18"/>
+        </w:rPr>
+        <w:t>Block</w:t>
+      </w:r>
+      <w:r>
+        <w:rPr>
+          <w:rFonts w:ascii="Menlo" w:hAnsi="Menlo" w:cs="Menlo"/>
+          <w:color w:val="D4D4D4"/>
+          <w:sz w:val="18"/>
+          <w:szCs w:val="18"/>
+        </w:rPr>
+        <w:t xml:space="preserve">, </w:t>
+      </w:r>
+      <w:r>
+        <w:rPr>
+          <w:rFonts w:ascii="Menlo" w:hAnsi="Menlo" w:cs="Menlo"/>
+          <w:color w:val="4EC9B0"/>
+          <w:sz w:val="18"/>
+          <w:szCs w:val="18"/>
+        </w:rPr>
+        <w:t>Blockchain</w:t>
+      </w:r>
+      <w:r>
+        <w:rPr>
+          <w:rFonts w:ascii="Menlo" w:hAnsi="Menlo" w:cs="Menlo"/>
+          <w:color w:val="D4D4D4"/>
+          <w:sz w:val="18"/>
+          <w:szCs w:val="18"/>
+        </w:rPr>
+        <w:t xml:space="preserve"> } = </w:t>
+      </w:r>
+      <w:r>
+        <w:rPr>
+          <w:rFonts w:ascii="Menlo" w:hAnsi="Menlo" w:cs="Menlo"/>
+          <w:color w:val="DCDCAA"/>
+          <w:sz w:val="18"/>
+          <w:szCs w:val="18"/>
+        </w:rPr>
+        <w:t>require</w:t>
+      </w:r>
+      <w:r>
+        <w:rPr>
+          <w:rFonts w:ascii="Menlo" w:hAnsi="Menlo" w:cs="Menlo"/>
+          <w:color w:val="D4D4D4"/>
+          <w:sz w:val="18"/>
+          <w:szCs w:val="18"/>
+        </w:rPr>
+        <w:t>(</w:t>
+      </w:r>
+      <w:r>
+        <w:rPr>
+          <w:rFonts w:ascii="Menlo" w:hAnsi="Menlo" w:cs="Menlo"/>
+          <w:color w:val="CE9178"/>
+          <w:sz w:val="18"/>
+          <w:szCs w:val="18"/>
+        </w:rPr>
+        <w:t>"./blockchain"</w:t>
+      </w:r>
+      <w:r>
+        <w:rPr>
+          <w:rFonts w:ascii="Menlo" w:hAnsi="Menlo" w:cs="Menlo"/>
+          <w:color w:val="D4D4D4"/>
+          <w:sz w:val="18"/>
+          <w:szCs w:val="18"/>
+        </w:rPr>
+        <w:t>);</w:t>
+      </w:r>
+    </w:p>
+    <w:p>
+      <w:pPr>
+        <w:shd w:val="clear" w:color="auto" w:fill="1E1E1E"/>
+        <w:spacing w:line="270" w:lineRule="atLeast"/>
+        <w:ind w:firstLine="0"/>
+        <w:jc w:val="left"/>
+        <w:rPr>
+          <w:rFonts w:ascii="Menlo" w:hAnsi="Menlo" w:cs="Menlo"/>
+          <w:color w:val="D4D4D4"/>
+          <w:sz w:val="18"/>
+          <w:szCs w:val="18"/>
+        </w:rPr>
+      </w:pPr>
+      <w:r>
+        <w:rPr>
+          <w:rFonts w:ascii="Menlo" w:hAnsi="Menlo" w:cs="Menlo"/>
+          <w:color w:val="569CD6"/>
+          <w:sz w:val="18"/>
+          <w:szCs w:val="18"/>
+        </w:rPr>
+        <w:t>const</w:t>
+      </w:r>
+      <w:r>
+        <w:rPr>
+          <w:rFonts w:ascii="Menlo" w:hAnsi="Menlo" w:cs="Menlo"/>
+          <w:color w:val="D4D4D4"/>
+          <w:sz w:val="18"/>
+          <w:szCs w:val="18"/>
+        </w:rPr>
+        <w:t xml:space="preserve"> </w:t>
+      </w:r>
+      <w:r>
+        <w:rPr>
+          <w:rFonts w:ascii="Menlo" w:hAnsi="Menlo" w:cs="Menlo"/>
+          <w:color w:val="DCDCAA"/>
+          <w:sz w:val="18"/>
+          <w:szCs w:val="18"/>
+        </w:rPr>
+        <w:t>SHA256</w:t>
+      </w:r>
+      <w:r>
+        <w:rPr>
+          <w:rFonts w:ascii="Menlo" w:hAnsi="Menlo" w:cs="Menlo"/>
+          <w:color w:val="D4D4D4"/>
+          <w:sz w:val="18"/>
+          <w:szCs w:val="18"/>
+        </w:rPr>
+        <w:t xml:space="preserve"> = </w:t>
+      </w:r>
+      <w:r>
+        <w:rPr>
+          <w:rFonts w:ascii="Menlo" w:hAnsi="Menlo" w:cs="Menlo"/>
+          <w:color w:val="DCDCAA"/>
+          <w:sz w:val="18"/>
+          <w:szCs w:val="18"/>
+        </w:rPr>
+        <w:t>require</w:t>
+      </w:r>
+      <w:r>
+        <w:rPr>
+          <w:rFonts w:ascii="Menlo" w:hAnsi="Menlo" w:cs="Menlo"/>
+          <w:color w:val="D4D4D4"/>
+          <w:sz w:val="18"/>
+          <w:szCs w:val="18"/>
+        </w:rPr>
+        <w:t>(</w:t>
+      </w:r>
+      <w:r>
+        <w:rPr>
+          <w:rFonts w:ascii="Menlo" w:hAnsi="Menlo" w:cs="Menlo"/>
+          <w:color w:val="CE9178"/>
+          <w:sz w:val="18"/>
+          <w:szCs w:val="18"/>
+        </w:rPr>
+        <w:t>"crypto-js/sha256"</w:t>
+      </w:r>
+      <w:r>
+        <w:rPr>
+          <w:rFonts w:ascii="Menlo" w:hAnsi="Menlo" w:cs="Menlo"/>
+          <w:color w:val="D4D4D4"/>
+          <w:sz w:val="18"/>
+          <w:szCs w:val="18"/>
+        </w:rPr>
+        <w:t>);</w:t>
+      </w:r>
+    </w:p>
+    <w:p>
+      <w:pPr>
+        <w:shd w:val="clear" w:color="auto" w:fill="1E1E1E"/>
+        <w:spacing w:line="270" w:lineRule="atLeast"/>
+        <w:ind w:firstLine="0"/>
+        <w:jc w:val="left"/>
+        <w:rPr>
+          <w:rFonts w:ascii="Menlo" w:hAnsi="Menlo" w:cs="Menlo"/>
+          <w:color w:val="D4D4D4"/>
+          <w:sz w:val="18"/>
+          <w:szCs w:val="18"/>
+        </w:rPr>
+      </w:pPr>
+    </w:p>
+    <w:p>
+      <w:pPr>
+        <w:shd w:val="clear" w:color="auto" w:fill="1E1E1E"/>
+        <w:spacing w:line="270" w:lineRule="atLeast"/>
+        <w:ind w:firstLine="0"/>
+        <w:jc w:val="left"/>
+        <w:rPr>
+          <w:rFonts w:ascii="Menlo" w:hAnsi="Menlo" w:cs="Menlo"/>
+          <w:color w:val="D4D4D4"/>
+          <w:sz w:val="18"/>
+          <w:szCs w:val="18"/>
+        </w:rPr>
+      </w:pPr>
+      <w:r>
+        <w:rPr>
+          <w:rFonts w:ascii="Menlo" w:hAnsi="Menlo" w:cs="Menlo"/>
+          <w:color w:val="DCDCAA"/>
+          <w:sz w:val="18"/>
+          <w:szCs w:val="18"/>
+        </w:rPr>
+        <w:t>describe</w:t>
+      </w:r>
+      <w:r>
+        <w:rPr>
+          <w:rFonts w:ascii="Menlo" w:hAnsi="Menlo" w:cs="Menlo"/>
+          <w:color w:val="D4D4D4"/>
+          <w:sz w:val="18"/>
+          <w:szCs w:val="18"/>
+        </w:rPr>
+        <w:t>(</w:t>
+      </w:r>
+      <w:r>
+        <w:rPr>
+          <w:rFonts w:ascii="Menlo" w:hAnsi="Menlo" w:cs="Menlo"/>
+          <w:color w:val="CE9178"/>
+          <w:sz w:val="18"/>
+          <w:szCs w:val="18"/>
+        </w:rPr>
+        <w:t>'Blockchain'</w:t>
+      </w:r>
+      <w:r>
+        <w:rPr>
+          <w:rFonts w:ascii="Menlo" w:hAnsi="Menlo" w:cs="Menlo"/>
+          <w:color w:val="D4D4D4"/>
+          <w:sz w:val="18"/>
+          <w:szCs w:val="18"/>
+        </w:rPr>
+        <w:t xml:space="preserve">, () </w:t>
+      </w:r>
+      <w:r>
+        <w:rPr>
+          <w:rFonts w:ascii="Menlo" w:hAnsi="Menlo" w:cs="Menlo"/>
+          <w:color w:val="569CD6"/>
+          <w:sz w:val="18"/>
+          <w:szCs w:val="18"/>
+        </w:rPr>
+        <w:t>=&gt;</w:t>
+      </w:r>
+      <w:r>
+        <w:rPr>
+          <w:rFonts w:ascii="Menlo" w:hAnsi="Menlo" w:cs="Menlo"/>
+          <w:color w:val="D4D4D4"/>
+          <w:sz w:val="18"/>
+          <w:szCs w:val="18"/>
+        </w:rPr>
+        <w:t xml:space="preserve"> {</w:t>
+      </w:r>
+    </w:p>
+    <w:p>
+      <w:pPr>
+        <w:shd w:val="clear" w:color="auto" w:fill="1E1E1E"/>
+        <w:spacing w:line="270" w:lineRule="atLeast"/>
+        <w:ind w:firstLine="0"/>
+        <w:jc w:val="left"/>
+        <w:rPr>
+          <w:rFonts w:ascii="Menlo" w:hAnsi="Menlo" w:cs="Menlo"/>
+          <w:color w:val="D4D4D4"/>
+          <w:sz w:val="18"/>
+          <w:szCs w:val="18"/>
+        </w:rPr>
+      </w:pPr>
+    </w:p>
+    <w:p>
+      <w:pPr>
+        <w:shd w:val="clear" w:color="auto" w:fill="1E1E1E"/>
+        <w:spacing w:line="270" w:lineRule="atLeast"/>
+        <w:ind w:firstLine="0"/>
+        <w:jc w:val="left"/>
+        <w:rPr>
+          <w:rFonts w:ascii="Menlo" w:hAnsi="Menlo" w:cs="Menlo"/>
+          <w:color w:val="D4D4D4"/>
+          <w:sz w:val="18"/>
+          <w:szCs w:val="18"/>
+        </w:rPr>
+      </w:pPr>
+      <w:r>
+        <w:rPr>
+          <w:rFonts w:ascii="Menlo" w:hAnsi="Menlo" w:cs="Menlo"/>
+          <w:color w:val="D4D4D4"/>
+          <w:sz w:val="18"/>
+          <w:szCs w:val="18"/>
+        </w:rPr>
+        <w:t xml:space="preserve">    </w:t>
+      </w:r>
+      <w:r>
+        <w:rPr>
+          <w:rFonts w:ascii="Menlo" w:hAnsi="Menlo" w:cs="Menlo"/>
+          <w:color w:val="569CD6"/>
+          <w:sz w:val="18"/>
+          <w:szCs w:val="18"/>
+        </w:rPr>
+        <w:t>let</w:t>
+      </w:r>
+      <w:r>
+        <w:rPr>
+          <w:rFonts w:ascii="Menlo" w:hAnsi="Menlo" w:cs="Menlo"/>
+          <w:color w:val="D4D4D4"/>
+          <w:sz w:val="18"/>
+          <w:szCs w:val="18"/>
+        </w:rPr>
+        <w:t xml:space="preserve"> </w:t>
+      </w:r>
+      <w:r>
+        <w:rPr>
+          <w:rFonts w:ascii="Menlo" w:hAnsi="Menlo" w:cs="Menlo"/>
+          <w:color w:val="9CDCFE"/>
+          <w:sz w:val="18"/>
+          <w:szCs w:val="18"/>
+        </w:rPr>
+        <w:t>blockchain</w:t>
+      </w:r>
+      <w:r>
+        <w:rPr>
+          <w:rFonts w:ascii="Menlo" w:hAnsi="Menlo" w:cs="Menlo"/>
+          <w:color w:val="D4D4D4"/>
+          <w:sz w:val="18"/>
+          <w:szCs w:val="18"/>
+        </w:rPr>
+        <w:t>;</w:t>
+      </w:r>
+    </w:p>
+    <w:p>
+      <w:pPr>
+        <w:shd w:val="clear" w:color="auto" w:fill="1E1E1E"/>
+        <w:spacing w:line="270" w:lineRule="atLeast"/>
+        <w:ind w:firstLine="0"/>
+        <w:jc w:val="left"/>
+        <w:rPr>
+          <w:rFonts w:ascii="Menlo" w:hAnsi="Menlo" w:cs="Menlo"/>
+          <w:color w:val="D4D4D4"/>
+          <w:sz w:val="18"/>
+          <w:szCs w:val="18"/>
+        </w:rPr>
+      </w:pPr>
+    </w:p>
+    <w:p>
+      <w:pPr>
+        <w:shd w:val="clear" w:color="auto" w:fill="1E1E1E"/>
+        <w:spacing w:line="270" w:lineRule="atLeast"/>
+        <w:ind w:firstLine="0"/>
+        <w:jc w:val="left"/>
+        <w:rPr>
+          <w:rFonts w:ascii="Menlo" w:hAnsi="Menlo" w:cs="Menlo"/>
+          <w:color w:val="D4D4D4"/>
+          <w:sz w:val="18"/>
+          <w:szCs w:val="18"/>
+        </w:rPr>
+      </w:pPr>
+      <w:r>
+        <w:rPr>
+          <w:rFonts w:ascii="Menlo" w:hAnsi="Menlo" w:cs="Menlo"/>
+          <w:color w:val="D4D4D4"/>
+          <w:sz w:val="18"/>
+          <w:szCs w:val="18"/>
+        </w:rPr>
+        <w:t xml:space="preserve">    </w:t>
+      </w:r>
+      <w:r>
+        <w:rPr>
+          <w:rFonts w:ascii="Menlo" w:hAnsi="Menlo" w:cs="Menlo"/>
+          <w:color w:val="DCDCAA"/>
+          <w:sz w:val="18"/>
+          <w:szCs w:val="18"/>
+        </w:rPr>
+        <w:t>beforeEach</w:t>
+      </w:r>
+      <w:r>
+        <w:rPr>
+          <w:rFonts w:ascii="Menlo" w:hAnsi="Menlo" w:cs="Menlo"/>
+          <w:color w:val="D4D4D4"/>
+          <w:sz w:val="18"/>
+          <w:szCs w:val="18"/>
+        </w:rPr>
+        <w:t xml:space="preserve">(() </w:t>
+      </w:r>
+      <w:r>
+        <w:rPr>
+          <w:rFonts w:ascii="Menlo" w:hAnsi="Menlo" w:cs="Menlo"/>
+          <w:color w:val="569CD6"/>
+          <w:sz w:val="18"/>
+          <w:szCs w:val="18"/>
+        </w:rPr>
+        <w:t>=&gt;</w:t>
+      </w:r>
+      <w:r>
+        <w:rPr>
+          <w:rFonts w:ascii="Menlo" w:hAnsi="Menlo" w:cs="Menlo"/>
+          <w:color w:val="D4D4D4"/>
+          <w:sz w:val="18"/>
+          <w:szCs w:val="18"/>
+        </w:rPr>
+        <w:t xml:space="preserve"> {</w:t>
+      </w:r>
+    </w:p>
+    <w:p>
+      <w:pPr>
+        <w:shd w:val="clear" w:color="auto" w:fill="1E1E1E"/>
+        <w:spacing w:line="270" w:lineRule="atLeast"/>
+        <w:ind w:firstLine="0"/>
+        <w:jc w:val="left"/>
+        <w:rPr>
+          <w:rFonts w:ascii="Menlo" w:hAnsi="Menlo" w:cs="Menlo"/>
+          <w:color w:val="D4D4D4"/>
+          <w:sz w:val="18"/>
+          <w:szCs w:val="18"/>
+        </w:rPr>
+      </w:pPr>
+      <w:r>
+        <w:rPr>
+          <w:rFonts w:ascii="Menlo" w:hAnsi="Menlo" w:cs="Menlo"/>
+          <w:color w:val="D4D4D4"/>
+          <w:sz w:val="18"/>
+          <w:szCs w:val="18"/>
+        </w:rPr>
+        <w:t xml:space="preserve">        </w:t>
+      </w:r>
+      <w:r>
+        <w:rPr>
+          <w:rFonts w:ascii="Menlo" w:hAnsi="Menlo" w:cs="Menlo"/>
+          <w:color w:val="9CDCFE"/>
+          <w:sz w:val="18"/>
+          <w:szCs w:val="18"/>
+        </w:rPr>
+        <w:t>blockchain</w:t>
+      </w:r>
+      <w:r>
+        <w:rPr>
+          <w:rFonts w:ascii="Menlo" w:hAnsi="Menlo" w:cs="Menlo"/>
+          <w:color w:val="D4D4D4"/>
+          <w:sz w:val="18"/>
+          <w:szCs w:val="18"/>
+        </w:rPr>
+        <w:t xml:space="preserve"> = </w:t>
+      </w:r>
+      <w:r>
+        <w:rPr>
+          <w:rFonts w:ascii="Menlo" w:hAnsi="Menlo" w:cs="Menlo"/>
+          <w:color w:val="569CD6"/>
+          <w:sz w:val="18"/>
+          <w:szCs w:val="18"/>
+        </w:rPr>
+        <w:t>new</w:t>
+      </w:r>
+      <w:r>
+        <w:rPr>
+          <w:rFonts w:ascii="Menlo" w:hAnsi="Menlo" w:cs="Menlo"/>
+          <w:color w:val="D4D4D4"/>
+          <w:sz w:val="18"/>
+          <w:szCs w:val="18"/>
+        </w:rPr>
+        <w:t xml:space="preserve"> </w:t>
+      </w:r>
+      <w:r>
+        <w:rPr>
+          <w:rFonts w:ascii="Menlo" w:hAnsi="Menlo" w:cs="Menlo"/>
+          <w:color w:val="4EC9B0"/>
+          <w:sz w:val="18"/>
+          <w:szCs w:val="18"/>
+        </w:rPr>
+        <w:t>Blockchain</w:t>
+      </w:r>
+      <w:r>
+        <w:rPr>
+          <w:rFonts w:ascii="Menlo" w:hAnsi="Menlo" w:cs="Menlo"/>
+          <w:color w:val="D4D4D4"/>
+          <w:sz w:val="18"/>
+          <w:szCs w:val="18"/>
+        </w:rPr>
+        <w:t>();</w:t>
+      </w:r>
+    </w:p>
+    <w:p>
+      <w:pPr>
+        <w:shd w:val="clear" w:color="auto" w:fill="1E1E1E"/>
+        <w:spacing w:line="270" w:lineRule="atLeast"/>
+        <w:ind w:firstLine="0"/>
+        <w:jc w:val="left"/>
+        <w:rPr>
+          <w:rFonts w:ascii="Menlo" w:hAnsi="Menlo" w:cs="Menlo"/>
+          <w:color w:val="D4D4D4"/>
+          <w:sz w:val="18"/>
+          <w:szCs w:val="18"/>
+        </w:rPr>
+      </w:pPr>
+      <w:r>
+        <w:rPr>
+          <w:rFonts w:ascii="Menlo" w:hAnsi="Menlo" w:cs="Menlo"/>
+          <w:color w:val="D4D4D4"/>
+          <w:sz w:val="18"/>
+          <w:szCs w:val="18"/>
+        </w:rPr>
+        <w:t xml:space="preserve">    });</w:t>
+      </w:r>
+    </w:p>
+    <w:p>
+      <w:pPr>
+        <w:shd w:val="clear" w:color="auto" w:fill="1E1E1E"/>
+        <w:spacing w:after="240" w:line="270" w:lineRule="atLeast"/>
+        <w:ind w:firstLine="0"/>
+        <w:jc w:val="left"/>
+        <w:rPr>
+          <w:rFonts w:ascii="Menlo" w:hAnsi="Menlo" w:cs="Menlo"/>
+          <w:color w:val="D4D4D4"/>
+          <w:sz w:val="18"/>
+          <w:szCs w:val="18"/>
+        </w:rPr>
+      </w:pPr>
+    </w:p>
+    <w:p>
+      <w:pPr>
+        <w:shd w:val="clear" w:color="auto" w:fill="1E1E1E"/>
+        <w:spacing w:line="270" w:lineRule="atLeast"/>
+        <w:ind w:firstLine="0"/>
+        <w:jc w:val="left"/>
+        <w:rPr>
+          <w:rFonts w:ascii="Menlo" w:hAnsi="Menlo" w:cs="Menlo"/>
+          <w:color w:val="D4D4D4"/>
+          <w:sz w:val="18"/>
+          <w:szCs w:val="18"/>
+        </w:rPr>
+      </w:pPr>
+      <w:r>
+        <w:rPr>
+          <w:rFonts w:ascii="Menlo" w:hAnsi="Menlo" w:cs="Menlo"/>
+          <w:color w:val="D4D4D4"/>
+          <w:sz w:val="18"/>
+          <w:szCs w:val="18"/>
+        </w:rPr>
+        <w:t xml:space="preserve">    </w:t>
+      </w:r>
+      <w:r>
+        <w:rPr>
+          <w:rFonts w:ascii="Menlo" w:hAnsi="Menlo" w:cs="Menlo"/>
+          <w:color w:val="DCDCAA"/>
+          <w:sz w:val="18"/>
+          <w:szCs w:val="18"/>
+        </w:rPr>
+        <w:t>test</w:t>
+      </w:r>
+      <w:r>
+        <w:rPr>
+          <w:rFonts w:ascii="Menlo" w:hAnsi="Menlo" w:cs="Menlo"/>
+          <w:color w:val="D4D4D4"/>
+          <w:sz w:val="18"/>
+          <w:szCs w:val="18"/>
+        </w:rPr>
+        <w:t>(</w:t>
+      </w:r>
+      <w:r>
+        <w:rPr>
+          <w:rFonts w:ascii="Menlo" w:hAnsi="Menlo" w:cs="Menlo"/>
+          <w:color w:val="CE9178"/>
+          <w:sz w:val="18"/>
+          <w:szCs w:val="18"/>
+        </w:rPr>
+        <w:t>'should add new blocks correctly'</w:t>
+      </w:r>
+      <w:r>
+        <w:rPr>
+          <w:rFonts w:ascii="Menlo" w:hAnsi="Menlo" w:cs="Menlo"/>
+          <w:color w:val="D4D4D4"/>
+          <w:sz w:val="18"/>
+          <w:szCs w:val="18"/>
+        </w:rPr>
+        <w:t xml:space="preserve">, () </w:t>
+      </w:r>
+      <w:r>
+        <w:rPr>
+          <w:rFonts w:ascii="Menlo" w:hAnsi="Menlo" w:cs="Menlo"/>
+          <w:color w:val="569CD6"/>
+          <w:sz w:val="18"/>
+          <w:szCs w:val="18"/>
+        </w:rPr>
+        <w:t>=&gt;</w:t>
+      </w:r>
+      <w:r>
+        <w:rPr>
+          <w:rFonts w:ascii="Menlo" w:hAnsi="Menlo" w:cs="Menlo"/>
+          <w:color w:val="D4D4D4"/>
+          <w:sz w:val="18"/>
+          <w:szCs w:val="18"/>
+        </w:rPr>
+        <w:t xml:space="preserve"> {</w:t>
+      </w:r>
+    </w:p>
+    <w:p>
+      <w:pPr>
+        <w:shd w:val="clear" w:color="auto" w:fill="1E1E1E"/>
+        <w:spacing w:line="270" w:lineRule="atLeast"/>
+        <w:ind w:firstLine="0"/>
+        <w:jc w:val="left"/>
+        <w:rPr>
+          <w:rFonts w:ascii="Menlo" w:hAnsi="Menlo" w:cs="Menlo"/>
+          <w:color w:val="D4D4D4"/>
+          <w:sz w:val="18"/>
+          <w:szCs w:val="18"/>
+        </w:rPr>
+      </w:pPr>
+      <w:r>
+        <w:rPr>
+          <w:rFonts w:ascii="Menlo" w:hAnsi="Menlo" w:cs="Menlo"/>
+          <w:color w:val="D4D4D4"/>
+          <w:sz w:val="18"/>
+          <w:szCs w:val="18"/>
+        </w:rPr>
+        <w:t xml:space="preserve">        </w:t>
+      </w:r>
+      <w:r>
+        <w:rPr>
+          <w:rFonts w:ascii="Menlo" w:hAnsi="Menlo" w:cs="Menlo"/>
+          <w:color w:val="9CDCFE"/>
+          <w:sz w:val="18"/>
+          <w:szCs w:val="18"/>
+        </w:rPr>
+        <w:t>blockchain</w:t>
+      </w:r>
+      <w:r>
+        <w:rPr>
+          <w:rFonts w:ascii="Menlo" w:hAnsi="Menlo" w:cs="Menlo"/>
+          <w:color w:val="D4D4D4"/>
+          <w:sz w:val="18"/>
+          <w:szCs w:val="18"/>
+        </w:rPr>
+        <w:t>.</w:t>
+      </w:r>
+      <w:r>
+        <w:rPr>
+          <w:rFonts w:ascii="Menlo" w:hAnsi="Menlo" w:cs="Menlo"/>
+          <w:color w:val="DCDCAA"/>
+          <w:sz w:val="18"/>
+          <w:szCs w:val="18"/>
+        </w:rPr>
+        <w:t>addBlock</w:t>
+      </w:r>
+      <w:r>
+        <w:rPr>
+          <w:rFonts w:ascii="Menlo" w:hAnsi="Menlo" w:cs="Menlo"/>
+          <w:color w:val="D4D4D4"/>
+          <w:sz w:val="18"/>
+          <w:szCs w:val="18"/>
+        </w:rPr>
+        <w:t>(</w:t>
+      </w:r>
+      <w:r>
+        <w:rPr>
+          <w:rFonts w:ascii="Menlo" w:hAnsi="Menlo" w:cs="Menlo"/>
+          <w:color w:val="569CD6"/>
+          <w:sz w:val="18"/>
+          <w:szCs w:val="18"/>
+        </w:rPr>
+        <w:t>new</w:t>
+      </w:r>
+      <w:r>
+        <w:rPr>
+          <w:rFonts w:ascii="Menlo" w:hAnsi="Menlo" w:cs="Menlo"/>
+          <w:color w:val="D4D4D4"/>
+          <w:sz w:val="18"/>
+          <w:szCs w:val="18"/>
+        </w:rPr>
+        <w:t xml:space="preserve"> </w:t>
+      </w:r>
+      <w:r>
+        <w:rPr>
+          <w:rFonts w:ascii="Menlo" w:hAnsi="Menlo" w:cs="Menlo"/>
+          <w:color w:val="4EC9B0"/>
+          <w:sz w:val="18"/>
+          <w:szCs w:val="18"/>
+        </w:rPr>
+        <w:t>Block</w:t>
+      </w:r>
+      <w:r>
+        <w:rPr>
+          <w:rFonts w:ascii="Menlo" w:hAnsi="Menlo" w:cs="Menlo"/>
+          <w:color w:val="D4D4D4"/>
+          <w:sz w:val="18"/>
+          <w:szCs w:val="18"/>
+        </w:rPr>
+        <w:t>(</w:t>
+      </w:r>
+      <w:r>
+        <w:rPr>
+          <w:rFonts w:ascii="Menlo" w:hAnsi="Menlo" w:cs="Menlo"/>
+          <w:color w:val="B5CEA8"/>
+          <w:sz w:val="18"/>
+          <w:szCs w:val="18"/>
+        </w:rPr>
+        <w:t>1</w:t>
+      </w:r>
+      <w:r>
+        <w:rPr>
+          <w:rFonts w:ascii="Menlo" w:hAnsi="Menlo" w:cs="Menlo"/>
+          <w:color w:val="D4D4D4"/>
+          <w:sz w:val="18"/>
+          <w:szCs w:val="18"/>
+        </w:rPr>
+        <w:t xml:space="preserve">, </w:t>
+      </w:r>
+      <w:r>
+        <w:rPr>
+          <w:rFonts w:ascii="Menlo" w:hAnsi="Menlo" w:cs="Menlo"/>
+          <w:color w:val="CE9178"/>
+          <w:sz w:val="18"/>
+          <w:szCs w:val="18"/>
+        </w:rPr>
+        <w:t>"09/03/2025"</w:t>
+      </w:r>
+      <w:r>
+        <w:rPr>
+          <w:rFonts w:ascii="Menlo" w:hAnsi="Menlo" w:cs="Menlo"/>
+          <w:color w:val="D4D4D4"/>
+          <w:sz w:val="18"/>
+          <w:szCs w:val="18"/>
+        </w:rPr>
+        <w:t xml:space="preserve">, { </w:t>
+      </w:r>
+      <w:r>
+        <w:rPr>
+          <w:rFonts w:ascii="Menlo" w:hAnsi="Menlo" w:cs="Menlo"/>
+          <w:color w:val="9CDCFE"/>
+          <w:sz w:val="18"/>
+          <w:szCs w:val="18"/>
+        </w:rPr>
+        <w:t>amount:</w:t>
+      </w:r>
+      <w:r>
+        <w:rPr>
+          <w:rFonts w:ascii="Menlo" w:hAnsi="Menlo" w:cs="Menlo"/>
+          <w:color w:val="D4D4D4"/>
+          <w:sz w:val="18"/>
+          <w:szCs w:val="18"/>
+        </w:rPr>
+        <w:t xml:space="preserve"> </w:t>
+      </w:r>
+      <w:r>
+        <w:rPr>
+          <w:rFonts w:ascii="Menlo" w:hAnsi="Menlo" w:cs="Menlo"/>
+          <w:color w:val="B5CEA8"/>
+          <w:sz w:val="18"/>
+          <w:szCs w:val="18"/>
+        </w:rPr>
+        <w:t>10</w:t>
+      </w:r>
+      <w:r>
+        <w:rPr>
+          <w:rFonts w:ascii="Menlo" w:hAnsi="Menlo" w:cs="Menlo"/>
+          <w:color w:val="D4D4D4"/>
+          <w:sz w:val="18"/>
+          <w:szCs w:val="18"/>
+        </w:rPr>
+        <w:t xml:space="preserve"> }));</w:t>
+      </w:r>
+    </w:p>
+    <w:p>
+      <w:pPr>
+        <w:shd w:val="clear" w:color="auto" w:fill="1E1E1E"/>
+        <w:spacing w:line="270" w:lineRule="atLeast"/>
+        <w:ind w:firstLine="0"/>
+        <w:jc w:val="left"/>
+        <w:rPr>
+          <w:rFonts w:ascii="Menlo" w:hAnsi="Menlo" w:cs="Menlo"/>
+          <w:color w:val="D4D4D4"/>
+          <w:sz w:val="18"/>
+          <w:szCs w:val="18"/>
+        </w:rPr>
+      </w:pPr>
+      <w:r>
+        <w:rPr>
+          <w:rFonts w:ascii="Menlo" w:hAnsi="Menlo" w:cs="Menlo"/>
+          <w:color w:val="D4D4D4"/>
+          <w:sz w:val="18"/>
+          <w:szCs w:val="18"/>
+        </w:rPr>
+        <w:t xml:space="preserve">        </w:t>
+      </w:r>
+      <w:r>
+        <w:rPr>
+          <w:rFonts w:ascii="Menlo" w:hAnsi="Menlo" w:cs="Menlo"/>
+          <w:color w:val="9CDCFE"/>
+          <w:sz w:val="18"/>
+          <w:szCs w:val="18"/>
+        </w:rPr>
+        <w:t>blockchain</w:t>
+      </w:r>
+      <w:r>
+        <w:rPr>
+          <w:rFonts w:ascii="Menlo" w:hAnsi="Menlo" w:cs="Menlo"/>
+          <w:color w:val="D4D4D4"/>
+          <w:sz w:val="18"/>
+          <w:szCs w:val="18"/>
+        </w:rPr>
+        <w:t>.</w:t>
+      </w:r>
+      <w:r>
+        <w:rPr>
+          <w:rFonts w:ascii="Menlo" w:hAnsi="Menlo" w:cs="Menlo"/>
+          <w:color w:val="DCDCAA"/>
+          <w:sz w:val="18"/>
+          <w:szCs w:val="18"/>
+        </w:rPr>
+        <w:t>addBlock</w:t>
+      </w:r>
+      <w:r>
+        <w:rPr>
+          <w:rFonts w:ascii="Menlo" w:hAnsi="Menlo" w:cs="Menlo"/>
+          <w:color w:val="D4D4D4"/>
+          <w:sz w:val="18"/>
+          <w:szCs w:val="18"/>
+        </w:rPr>
+        <w:t>(</w:t>
+      </w:r>
+      <w:r>
+        <w:rPr>
+          <w:rFonts w:ascii="Menlo" w:hAnsi="Menlo" w:cs="Menlo"/>
+          <w:color w:val="569CD6"/>
+          <w:sz w:val="18"/>
+          <w:szCs w:val="18"/>
+        </w:rPr>
+        <w:t>new</w:t>
+      </w:r>
+      <w:r>
+        <w:rPr>
+          <w:rFonts w:ascii="Menlo" w:hAnsi="Menlo" w:cs="Menlo"/>
+          <w:color w:val="D4D4D4"/>
+          <w:sz w:val="18"/>
+          <w:szCs w:val="18"/>
+        </w:rPr>
+        <w:t xml:space="preserve"> </w:t>
+      </w:r>
+      <w:r>
+        <w:rPr>
+          <w:rFonts w:ascii="Menlo" w:hAnsi="Menlo" w:cs="Menlo"/>
+          <w:color w:val="4EC9B0"/>
+          <w:sz w:val="18"/>
+          <w:szCs w:val="18"/>
+        </w:rPr>
+        <w:t>Block</w:t>
+      </w:r>
+      <w:r>
+        <w:rPr>
+          <w:rFonts w:ascii="Menlo" w:hAnsi="Menlo" w:cs="Menlo"/>
+          <w:color w:val="D4D4D4"/>
+          <w:sz w:val="18"/>
+          <w:szCs w:val="18"/>
+        </w:rPr>
+        <w:t>(</w:t>
+      </w:r>
+      <w:r>
+        <w:rPr>
+          <w:rFonts w:ascii="Menlo" w:hAnsi="Menlo" w:cs="Menlo"/>
+          <w:color w:val="B5CEA8"/>
+          <w:sz w:val="18"/>
+          <w:szCs w:val="18"/>
+        </w:rPr>
+        <w:t>2</w:t>
+      </w:r>
+      <w:r>
+        <w:rPr>
+          <w:rFonts w:ascii="Menlo" w:hAnsi="Menlo" w:cs="Menlo"/>
+          <w:color w:val="D4D4D4"/>
+          <w:sz w:val="18"/>
+          <w:szCs w:val="18"/>
+        </w:rPr>
+        <w:t xml:space="preserve">, </w:t>
+      </w:r>
+      <w:r>
+        <w:rPr>
+          <w:rFonts w:ascii="Menlo" w:hAnsi="Menlo" w:cs="Menlo"/>
+          <w:color w:val="CE9178"/>
+          <w:sz w:val="18"/>
+          <w:szCs w:val="18"/>
+        </w:rPr>
+        <w:t>"09/03/2025"</w:t>
+      </w:r>
+      <w:r>
+        <w:rPr>
+          <w:rFonts w:ascii="Menlo" w:hAnsi="Menlo" w:cs="Menlo"/>
+          <w:color w:val="D4D4D4"/>
+          <w:sz w:val="18"/>
+          <w:szCs w:val="18"/>
+        </w:rPr>
+        <w:t xml:space="preserve">, { </w:t>
+      </w:r>
+      <w:r>
+        <w:rPr>
+          <w:rFonts w:ascii="Menlo" w:hAnsi="Menlo" w:cs="Menlo"/>
+          <w:color w:val="9CDCFE"/>
+          <w:sz w:val="18"/>
+          <w:szCs w:val="18"/>
+        </w:rPr>
+        <w:t>amount:</w:t>
+      </w:r>
+      <w:r>
+        <w:rPr>
+          <w:rFonts w:ascii="Menlo" w:hAnsi="Menlo" w:cs="Menlo"/>
+          <w:color w:val="D4D4D4"/>
+          <w:sz w:val="18"/>
+          <w:szCs w:val="18"/>
+        </w:rPr>
+        <w:t xml:space="preserve"> </w:t>
+      </w:r>
+      <w:r>
+        <w:rPr>
+          <w:rFonts w:ascii="Menlo" w:hAnsi="Menlo" w:cs="Menlo"/>
+          <w:color w:val="B5CEA8"/>
+          <w:sz w:val="18"/>
+          <w:szCs w:val="18"/>
+        </w:rPr>
+        <w:t>20</w:t>
+      </w:r>
+      <w:r>
+        <w:rPr>
+          <w:rFonts w:ascii="Menlo" w:hAnsi="Menlo" w:cs="Menlo"/>
+          <w:color w:val="D4D4D4"/>
+          <w:sz w:val="18"/>
+          <w:szCs w:val="18"/>
+        </w:rPr>
+        <w:t xml:space="preserve"> }));</w:t>
+      </w:r>
+    </w:p>
+    <w:p>
+      <w:pPr>
+        <w:shd w:val="clear" w:color="auto" w:fill="1E1E1E"/>
+        <w:spacing w:line="270" w:lineRule="atLeast"/>
+        <w:ind w:firstLine="0"/>
+        <w:jc w:val="left"/>
+        <w:rPr>
+          <w:rFonts w:ascii="Menlo" w:hAnsi="Menlo" w:cs="Menlo"/>
+          <w:color w:val="D4D4D4"/>
+          <w:sz w:val="18"/>
+          <w:szCs w:val="18"/>
+        </w:rPr>
+      </w:pPr>
+      <w:r>
+        <w:rPr>
+          <w:rFonts w:ascii="Menlo" w:hAnsi="Menlo" w:cs="Menlo"/>
+          <w:color w:val="D4D4D4"/>
+          <w:sz w:val="18"/>
+          <w:szCs w:val="18"/>
+        </w:rPr>
+        <w:t xml:space="preserve">        </w:t>
+      </w:r>
+      <w:r>
+        <w:rPr>
+          <w:rFonts w:ascii="Menlo" w:hAnsi="Menlo" w:cs="Menlo"/>
+          <w:color w:val="9CDCFE"/>
+          <w:sz w:val="18"/>
+          <w:szCs w:val="18"/>
+        </w:rPr>
+        <w:t>blockchain</w:t>
+      </w:r>
+      <w:r>
+        <w:rPr>
+          <w:rFonts w:ascii="Menlo" w:hAnsi="Menlo" w:cs="Menlo"/>
+          <w:color w:val="D4D4D4"/>
+          <w:sz w:val="18"/>
+          <w:szCs w:val="18"/>
+        </w:rPr>
+        <w:t>.</w:t>
+      </w:r>
+      <w:r>
+        <w:rPr>
+          <w:rFonts w:ascii="Menlo" w:hAnsi="Menlo" w:cs="Menlo"/>
+          <w:color w:val="DCDCAA"/>
+          <w:sz w:val="18"/>
+          <w:szCs w:val="18"/>
+        </w:rPr>
+        <w:t>addBlock</w:t>
+      </w:r>
+      <w:r>
+        <w:rPr>
+          <w:rFonts w:ascii="Menlo" w:hAnsi="Menlo" w:cs="Menlo"/>
+          <w:color w:val="D4D4D4"/>
+          <w:sz w:val="18"/>
+          <w:szCs w:val="18"/>
+        </w:rPr>
+        <w:t>(</w:t>
+      </w:r>
+      <w:r>
+        <w:rPr>
+          <w:rFonts w:ascii="Menlo" w:hAnsi="Menlo" w:cs="Menlo"/>
+          <w:color w:val="569CD6"/>
+          <w:sz w:val="18"/>
+          <w:szCs w:val="18"/>
+        </w:rPr>
+        <w:t>new</w:t>
+      </w:r>
+      <w:r>
+        <w:rPr>
+          <w:rFonts w:ascii="Menlo" w:hAnsi="Menlo" w:cs="Menlo"/>
+          <w:color w:val="D4D4D4"/>
+          <w:sz w:val="18"/>
+          <w:szCs w:val="18"/>
+        </w:rPr>
+        <w:t xml:space="preserve"> </w:t>
+      </w:r>
+      <w:r>
+        <w:rPr>
+          <w:rFonts w:ascii="Menlo" w:hAnsi="Menlo" w:cs="Menlo"/>
+          <w:color w:val="4EC9B0"/>
+          <w:sz w:val="18"/>
+          <w:szCs w:val="18"/>
+        </w:rPr>
+        <w:t>Block</w:t>
+      </w:r>
+      <w:r>
+        <w:rPr>
+          <w:rFonts w:ascii="Menlo" w:hAnsi="Menlo" w:cs="Menlo"/>
+          <w:color w:val="D4D4D4"/>
+          <w:sz w:val="18"/>
+          <w:szCs w:val="18"/>
+        </w:rPr>
+        <w:t>(</w:t>
+      </w:r>
+      <w:r>
+        <w:rPr>
+          <w:rFonts w:ascii="Menlo" w:hAnsi="Menlo" w:cs="Menlo"/>
+          <w:color w:val="B5CEA8"/>
+          <w:sz w:val="18"/>
+          <w:szCs w:val="18"/>
+        </w:rPr>
+        <w:t>3</w:t>
+      </w:r>
+      <w:r>
+        <w:rPr>
+          <w:rFonts w:ascii="Menlo" w:hAnsi="Menlo" w:cs="Menlo"/>
+          <w:color w:val="D4D4D4"/>
+          <w:sz w:val="18"/>
+          <w:szCs w:val="18"/>
+        </w:rPr>
+        <w:t xml:space="preserve">, </w:t>
+      </w:r>
+      <w:r>
+        <w:rPr>
+          <w:rFonts w:ascii="Menlo" w:hAnsi="Menlo" w:cs="Menlo"/>
+          <w:color w:val="CE9178"/>
+          <w:sz w:val="18"/>
+          <w:szCs w:val="18"/>
+        </w:rPr>
+        <w:t>"09/03/2025"</w:t>
+      </w:r>
+      <w:r>
+        <w:rPr>
+          <w:rFonts w:ascii="Menlo" w:hAnsi="Menlo" w:cs="Menlo"/>
+          <w:color w:val="D4D4D4"/>
+          <w:sz w:val="18"/>
+          <w:szCs w:val="18"/>
+        </w:rPr>
+        <w:t xml:space="preserve">, { </w:t>
+      </w:r>
+      <w:r>
+        <w:rPr>
+          <w:rFonts w:ascii="Menlo" w:hAnsi="Menlo" w:cs="Menlo"/>
+          <w:color w:val="9CDCFE"/>
+          <w:sz w:val="18"/>
+          <w:szCs w:val="18"/>
+        </w:rPr>
+        <w:t>amount:</w:t>
+      </w:r>
+      <w:r>
+        <w:rPr>
+          <w:rFonts w:ascii="Menlo" w:hAnsi="Menlo" w:cs="Menlo"/>
+          <w:color w:val="D4D4D4"/>
+          <w:sz w:val="18"/>
+          <w:szCs w:val="18"/>
+        </w:rPr>
+        <w:t xml:space="preserve"> </w:t>
+      </w:r>
+      <w:r>
+        <w:rPr>
+          <w:rFonts w:ascii="Menlo" w:hAnsi="Menlo" w:cs="Menlo"/>
+          <w:color w:val="B5CEA8"/>
+          <w:sz w:val="18"/>
+          <w:szCs w:val="18"/>
+        </w:rPr>
+        <w:t>30</w:t>
+      </w:r>
+      <w:r>
+        <w:rPr>
+          <w:rFonts w:ascii="Menlo" w:hAnsi="Menlo" w:cs="Menlo"/>
+          <w:color w:val="D4D4D4"/>
+          <w:sz w:val="18"/>
+          <w:szCs w:val="18"/>
+        </w:rPr>
+        <w:t xml:space="preserve"> }));</w:t>
+      </w:r>
+    </w:p>
+    <w:p>
+      <w:pPr>
+        <w:shd w:val="clear" w:color="auto" w:fill="1E1E1E"/>
+        <w:spacing w:line="270" w:lineRule="atLeast"/>
+        <w:ind w:firstLine="0"/>
+        <w:jc w:val="left"/>
+        <w:rPr>
+          <w:rFonts w:ascii="Menlo" w:hAnsi="Menlo" w:cs="Menlo"/>
+          <w:color w:val="D4D4D4"/>
+          <w:sz w:val="18"/>
+          <w:szCs w:val="18"/>
+        </w:rPr>
+      </w:pPr>
+    </w:p>
+    <w:p>
+      <w:pPr>
+        <w:shd w:val="clear" w:color="auto" w:fill="1E1E1E"/>
+        <w:spacing w:line="270" w:lineRule="atLeast"/>
+        <w:ind w:firstLine="0"/>
+        <w:jc w:val="left"/>
+        <w:rPr>
+          <w:rFonts w:ascii="Menlo" w:hAnsi="Menlo" w:cs="Menlo"/>
+          <w:color w:val="D4D4D4"/>
+          <w:sz w:val="18"/>
+          <w:szCs w:val="18"/>
+        </w:rPr>
+      </w:pPr>
+      <w:r>
+        <w:rPr>
+          <w:rFonts w:ascii="Menlo" w:hAnsi="Menlo" w:cs="Menlo"/>
+          <w:color w:val="D4D4D4"/>
+          <w:sz w:val="18"/>
+          <w:szCs w:val="18"/>
+        </w:rPr>
+        <w:t xml:space="preserve">        </w:t>
+      </w:r>
+      <w:r>
+        <w:rPr>
+          <w:rFonts w:ascii="Menlo" w:hAnsi="Menlo" w:cs="Menlo"/>
+          <w:color w:val="DCDCAA"/>
+          <w:sz w:val="18"/>
+          <w:szCs w:val="18"/>
+        </w:rPr>
+        <w:t>expect</w:t>
+      </w:r>
+      <w:r>
+        <w:rPr>
+          <w:rFonts w:ascii="Menlo" w:hAnsi="Menlo" w:cs="Menlo"/>
+          <w:color w:val="D4D4D4"/>
+          <w:sz w:val="18"/>
+          <w:szCs w:val="18"/>
+        </w:rPr>
+        <w:t>(</w:t>
+      </w:r>
+      <w:r>
+        <w:rPr>
+          <w:rFonts w:ascii="Menlo" w:hAnsi="Menlo" w:cs="Menlo"/>
+          <w:color w:val="9CDCFE"/>
+          <w:sz w:val="18"/>
+          <w:szCs w:val="18"/>
+        </w:rPr>
+        <w:t>blockchain</w:t>
+      </w:r>
+      <w:r>
+        <w:rPr>
+          <w:rFonts w:ascii="Menlo" w:hAnsi="Menlo" w:cs="Menlo"/>
+          <w:color w:val="D4D4D4"/>
+          <w:sz w:val="18"/>
+          <w:szCs w:val="18"/>
+        </w:rPr>
+        <w:t>.</w:t>
+      </w:r>
+      <w:r>
+        <w:rPr>
+          <w:rFonts w:ascii="Menlo" w:hAnsi="Menlo" w:cs="Menlo"/>
+          <w:color w:val="9CDCFE"/>
+          <w:sz w:val="18"/>
+          <w:szCs w:val="18"/>
+        </w:rPr>
+        <w:t>chain</w:t>
+      </w:r>
+      <w:r>
+        <w:rPr>
+          <w:rFonts w:ascii="Menlo" w:hAnsi="Menlo" w:cs="Menlo"/>
+          <w:color w:val="D4D4D4"/>
+          <w:sz w:val="18"/>
+          <w:szCs w:val="18"/>
+        </w:rPr>
+        <w:t>.</w:t>
+      </w:r>
+      <w:r>
+        <w:rPr>
+          <w:rFonts w:ascii="Menlo" w:hAnsi="Menlo" w:cs="Menlo"/>
+          <w:color w:val="9CDCFE"/>
+          <w:sz w:val="18"/>
+          <w:szCs w:val="18"/>
+        </w:rPr>
+        <w:t>length</w:t>
+      </w:r>
+      <w:r>
+        <w:rPr>
+          <w:rFonts w:ascii="Menlo" w:hAnsi="Menlo" w:cs="Menlo"/>
+          <w:color w:val="D4D4D4"/>
+          <w:sz w:val="18"/>
+          <w:szCs w:val="18"/>
+        </w:rPr>
+        <w:t>).</w:t>
+      </w:r>
+      <w:r>
+        <w:rPr>
+          <w:rFonts w:ascii="Menlo" w:hAnsi="Menlo" w:cs="Menlo"/>
+          <w:color w:val="DCDCAA"/>
+          <w:sz w:val="18"/>
+          <w:szCs w:val="18"/>
+        </w:rPr>
+        <w:t>toBe</w:t>
+      </w:r>
+      <w:r>
+        <w:rPr>
+          <w:rFonts w:ascii="Menlo" w:hAnsi="Menlo" w:cs="Menlo"/>
+          <w:color w:val="D4D4D4"/>
+          <w:sz w:val="18"/>
+          <w:szCs w:val="18"/>
+        </w:rPr>
+        <w:t>(</w:t>
+      </w:r>
+      <w:r>
+        <w:rPr>
+          <w:rFonts w:ascii="Menlo" w:hAnsi="Menlo" w:cs="Menlo"/>
+          <w:color w:val="B5CEA8"/>
+          <w:sz w:val="18"/>
+          <w:szCs w:val="18"/>
+        </w:rPr>
+        <w:t>4</w:t>
+      </w:r>
+      <w:r>
+        <w:rPr>
+          <w:rFonts w:ascii="Menlo" w:hAnsi="Menlo" w:cs="Menlo"/>
+          <w:color w:val="D4D4D4"/>
+          <w:sz w:val="18"/>
+          <w:szCs w:val="18"/>
+        </w:rPr>
+        <w:t>);</w:t>
+      </w:r>
+    </w:p>
+    <w:p>
+      <w:pPr>
+        <w:shd w:val="clear" w:color="auto" w:fill="1E1E1E"/>
+        <w:spacing w:line="270" w:lineRule="atLeast"/>
+        <w:ind w:firstLine="0"/>
+        <w:jc w:val="left"/>
+        <w:rPr>
+          <w:rFonts w:ascii="Menlo" w:hAnsi="Menlo" w:cs="Menlo"/>
+          <w:color w:val="D4D4D4"/>
+          <w:sz w:val="18"/>
+          <w:szCs w:val="18"/>
+        </w:rPr>
+      </w:pPr>
+    </w:p>
+    <w:p>
+      <w:pPr>
+        <w:shd w:val="clear" w:color="auto" w:fill="1E1E1E"/>
+        <w:spacing w:line="270" w:lineRule="atLeast"/>
+        <w:ind w:firstLine="0"/>
+        <w:jc w:val="left"/>
+        <w:rPr>
+          <w:rFonts w:ascii="Menlo" w:hAnsi="Menlo" w:cs="Menlo"/>
+          <w:color w:val="D4D4D4"/>
+          <w:sz w:val="18"/>
+          <w:szCs w:val="18"/>
+        </w:rPr>
+      </w:pPr>
+      <w:r>
+        <w:rPr>
+          <w:rFonts w:ascii="Menlo" w:hAnsi="Menlo" w:cs="Menlo"/>
+          <w:color w:val="D4D4D4"/>
+          <w:sz w:val="18"/>
+          <w:szCs w:val="18"/>
+        </w:rPr>
+        <w:t xml:space="preserve">        </w:t>
+      </w:r>
+      <w:r>
+        <w:rPr>
+          <w:rFonts w:ascii="Menlo" w:hAnsi="Menlo" w:cs="Menlo"/>
+          <w:color w:val="DCDCAA"/>
+          <w:sz w:val="18"/>
+          <w:szCs w:val="18"/>
+        </w:rPr>
+        <w:t>expect</w:t>
+      </w:r>
+      <w:r>
+        <w:rPr>
+          <w:rFonts w:ascii="Menlo" w:hAnsi="Menlo" w:cs="Menlo"/>
+          <w:color w:val="D4D4D4"/>
+          <w:sz w:val="18"/>
+          <w:szCs w:val="18"/>
+        </w:rPr>
+        <w:t>(</w:t>
+      </w:r>
+      <w:r>
+        <w:rPr>
+          <w:rFonts w:ascii="Menlo" w:hAnsi="Menlo" w:cs="Menlo"/>
+          <w:color w:val="9CDCFE"/>
+          <w:sz w:val="18"/>
+          <w:szCs w:val="18"/>
+        </w:rPr>
+        <w:t>blockchain</w:t>
+      </w:r>
+      <w:r>
+        <w:rPr>
+          <w:rFonts w:ascii="Menlo" w:hAnsi="Menlo" w:cs="Menlo"/>
+          <w:color w:val="D4D4D4"/>
+          <w:sz w:val="18"/>
+          <w:szCs w:val="18"/>
+        </w:rPr>
+        <w:t>.</w:t>
+      </w:r>
+      <w:r>
+        <w:rPr>
+          <w:rFonts w:ascii="Menlo" w:hAnsi="Menlo" w:cs="Menlo"/>
+          <w:color w:val="9CDCFE"/>
+          <w:sz w:val="18"/>
+          <w:szCs w:val="18"/>
+        </w:rPr>
+        <w:t>chain</w:t>
+      </w:r>
+      <w:r>
+        <w:rPr>
+          <w:rFonts w:ascii="Menlo" w:hAnsi="Menlo" w:cs="Menlo"/>
+          <w:color w:val="D4D4D4"/>
+          <w:sz w:val="18"/>
+          <w:szCs w:val="18"/>
+        </w:rPr>
+        <w:t>[</w:t>
+      </w:r>
+      <w:r>
+        <w:rPr>
+          <w:rFonts w:ascii="Menlo" w:hAnsi="Menlo" w:cs="Menlo"/>
+          <w:color w:val="B5CEA8"/>
+          <w:sz w:val="18"/>
+          <w:szCs w:val="18"/>
+        </w:rPr>
+        <w:t>1</w:t>
+      </w:r>
+      <w:r>
+        <w:rPr>
+          <w:rFonts w:ascii="Menlo" w:hAnsi="Menlo" w:cs="Menlo"/>
+          <w:color w:val="D4D4D4"/>
+          <w:sz w:val="18"/>
+          <w:szCs w:val="18"/>
+        </w:rPr>
+        <w:t>].</w:t>
+      </w:r>
+      <w:r>
+        <w:rPr>
+          <w:rFonts w:ascii="Menlo" w:hAnsi="Menlo" w:cs="Menlo"/>
+          <w:color w:val="9CDCFE"/>
+          <w:sz w:val="18"/>
+          <w:szCs w:val="18"/>
+        </w:rPr>
+        <w:t>previousHash</w:t>
+      </w:r>
+      <w:r>
+        <w:rPr>
+          <w:rFonts w:ascii="Menlo" w:hAnsi="Menlo" w:cs="Menlo"/>
+          <w:color w:val="D4D4D4"/>
+          <w:sz w:val="18"/>
+          <w:szCs w:val="18"/>
+        </w:rPr>
+        <w:t>).</w:t>
+      </w:r>
+      <w:r>
+        <w:rPr>
+          <w:rFonts w:ascii="Menlo" w:hAnsi="Menlo" w:cs="Menlo"/>
+          <w:color w:val="DCDCAA"/>
+          <w:sz w:val="18"/>
+          <w:szCs w:val="18"/>
+        </w:rPr>
+        <w:t>toBe</w:t>
+      </w:r>
+      <w:r>
+        <w:rPr>
+          <w:rFonts w:ascii="Menlo" w:hAnsi="Menlo" w:cs="Menlo"/>
+          <w:color w:val="D4D4D4"/>
+          <w:sz w:val="18"/>
+          <w:szCs w:val="18"/>
+        </w:rPr>
+        <w:t>(</w:t>
+      </w:r>
+      <w:r>
+        <w:rPr>
+          <w:rFonts w:ascii="Menlo" w:hAnsi="Menlo" w:cs="Menlo"/>
+          <w:color w:val="9CDCFE"/>
+          <w:sz w:val="18"/>
+          <w:szCs w:val="18"/>
+        </w:rPr>
+        <w:t>blockchain</w:t>
+      </w:r>
+      <w:r>
+        <w:rPr>
+          <w:rFonts w:ascii="Menlo" w:hAnsi="Menlo" w:cs="Menlo"/>
+          <w:color w:val="D4D4D4"/>
+          <w:sz w:val="18"/>
+          <w:szCs w:val="18"/>
+        </w:rPr>
+        <w:t>.</w:t>
+      </w:r>
+      <w:r>
+        <w:rPr>
+          <w:rFonts w:ascii="Menlo" w:hAnsi="Menlo" w:cs="Menlo"/>
+          <w:color w:val="9CDCFE"/>
+          <w:sz w:val="18"/>
+          <w:szCs w:val="18"/>
+        </w:rPr>
+        <w:t>chain</w:t>
+      </w:r>
+      <w:r>
+        <w:rPr>
+          <w:rFonts w:ascii="Menlo" w:hAnsi="Menlo" w:cs="Menlo"/>
+          <w:color w:val="D4D4D4"/>
+          <w:sz w:val="18"/>
+          <w:szCs w:val="18"/>
+        </w:rPr>
+        <w:t>[</w:t>
+      </w:r>
+      <w:r>
+        <w:rPr>
+          <w:rFonts w:ascii="Menlo" w:hAnsi="Menlo" w:cs="Menlo"/>
+          <w:color w:val="B5CEA8"/>
+          <w:sz w:val="18"/>
+          <w:szCs w:val="18"/>
+        </w:rPr>
+        <w:t>0</w:t>
+      </w:r>
+      <w:r>
+        <w:rPr>
+          <w:rFonts w:ascii="Menlo" w:hAnsi="Menlo" w:cs="Menlo"/>
+          <w:color w:val="D4D4D4"/>
+          <w:sz w:val="18"/>
+          <w:szCs w:val="18"/>
+        </w:rPr>
+        <w:t>].</w:t>
+      </w:r>
+      <w:r>
+        <w:rPr>
+          <w:rFonts w:ascii="Menlo" w:hAnsi="Menlo" w:cs="Menlo"/>
+          <w:color w:val="9CDCFE"/>
+          <w:sz w:val="18"/>
+          <w:szCs w:val="18"/>
+        </w:rPr>
+        <w:t>hash</w:t>
+      </w:r>
+      <w:r>
+        <w:rPr>
+          <w:rFonts w:ascii="Menlo" w:hAnsi="Menlo" w:cs="Menlo"/>
+          <w:color w:val="D4D4D4"/>
+          <w:sz w:val="18"/>
+          <w:szCs w:val="18"/>
+        </w:rPr>
+        <w:t>);</w:t>
+      </w:r>
+    </w:p>
+    <w:p>
+      <w:pPr>
+        <w:shd w:val="clear" w:color="auto" w:fill="1E1E1E"/>
+        <w:spacing w:line="270" w:lineRule="atLeast"/>
+        <w:ind w:firstLine="0"/>
+        <w:jc w:val="left"/>
+        <w:rPr>
+          <w:rFonts w:ascii="Menlo" w:hAnsi="Menlo" w:cs="Menlo"/>
+          <w:color w:val="D4D4D4"/>
+          <w:sz w:val="18"/>
+          <w:szCs w:val="18"/>
+        </w:rPr>
+      </w:pPr>
+      <w:r>
+        <w:rPr>
+          <w:rFonts w:ascii="Menlo" w:hAnsi="Menlo" w:cs="Menlo"/>
+          <w:color w:val="D4D4D4"/>
+          <w:sz w:val="18"/>
+          <w:szCs w:val="18"/>
+        </w:rPr>
+        <w:t xml:space="preserve">        </w:t>
+      </w:r>
+      <w:r>
+        <w:rPr>
+          <w:rFonts w:ascii="Menlo" w:hAnsi="Menlo" w:cs="Menlo"/>
+          <w:color w:val="DCDCAA"/>
+          <w:sz w:val="18"/>
+          <w:szCs w:val="18"/>
+        </w:rPr>
+        <w:t>expect</w:t>
+      </w:r>
+      <w:r>
+        <w:rPr>
+          <w:rFonts w:ascii="Menlo" w:hAnsi="Menlo" w:cs="Menlo"/>
+          <w:color w:val="D4D4D4"/>
+          <w:sz w:val="18"/>
+          <w:szCs w:val="18"/>
+        </w:rPr>
+        <w:t>(</w:t>
+      </w:r>
+      <w:r>
+        <w:rPr>
+          <w:rFonts w:ascii="Menlo" w:hAnsi="Menlo" w:cs="Menlo"/>
+          <w:color w:val="9CDCFE"/>
+          <w:sz w:val="18"/>
+          <w:szCs w:val="18"/>
+        </w:rPr>
+        <w:t>blockchain</w:t>
+      </w:r>
+      <w:r>
+        <w:rPr>
+          <w:rFonts w:ascii="Menlo" w:hAnsi="Menlo" w:cs="Menlo"/>
+          <w:color w:val="D4D4D4"/>
+          <w:sz w:val="18"/>
+          <w:szCs w:val="18"/>
+        </w:rPr>
+        <w:t>.</w:t>
+      </w:r>
+      <w:r>
+        <w:rPr>
+          <w:rFonts w:ascii="Menlo" w:hAnsi="Menlo" w:cs="Menlo"/>
+          <w:color w:val="9CDCFE"/>
+          <w:sz w:val="18"/>
+          <w:szCs w:val="18"/>
+        </w:rPr>
+        <w:t>chain</w:t>
+      </w:r>
+      <w:r>
+        <w:rPr>
+          <w:rFonts w:ascii="Menlo" w:hAnsi="Menlo" w:cs="Menlo"/>
+          <w:color w:val="D4D4D4"/>
+          <w:sz w:val="18"/>
+          <w:szCs w:val="18"/>
+        </w:rPr>
+        <w:t>[</w:t>
+      </w:r>
+      <w:r>
+        <w:rPr>
+          <w:rFonts w:ascii="Menlo" w:hAnsi="Menlo" w:cs="Menlo"/>
+          <w:color w:val="B5CEA8"/>
+          <w:sz w:val="18"/>
+          <w:szCs w:val="18"/>
+        </w:rPr>
+        <w:t>2</w:t>
+      </w:r>
+      <w:r>
+        <w:rPr>
+          <w:rFonts w:ascii="Menlo" w:hAnsi="Menlo" w:cs="Menlo"/>
+          <w:color w:val="D4D4D4"/>
+          <w:sz w:val="18"/>
+          <w:szCs w:val="18"/>
+        </w:rPr>
+        <w:t>].</w:t>
+      </w:r>
+      <w:r>
+        <w:rPr>
+          <w:rFonts w:ascii="Menlo" w:hAnsi="Menlo" w:cs="Menlo"/>
+          <w:color w:val="9CDCFE"/>
+          <w:sz w:val="18"/>
+          <w:szCs w:val="18"/>
+        </w:rPr>
+        <w:t>previousHash</w:t>
+      </w:r>
+      <w:r>
+        <w:rPr>
+          <w:rFonts w:ascii="Menlo" w:hAnsi="Menlo" w:cs="Menlo"/>
+          <w:color w:val="D4D4D4"/>
+          <w:sz w:val="18"/>
+          <w:szCs w:val="18"/>
+        </w:rPr>
+        <w:t>).</w:t>
+      </w:r>
+      <w:r>
+        <w:rPr>
+          <w:rFonts w:ascii="Menlo" w:hAnsi="Menlo" w:cs="Menlo"/>
+          <w:color w:val="DCDCAA"/>
+          <w:sz w:val="18"/>
+          <w:szCs w:val="18"/>
+        </w:rPr>
+        <w:t>toBe</w:t>
+      </w:r>
+      <w:r>
+        <w:rPr>
+          <w:rFonts w:ascii="Menlo" w:hAnsi="Menlo" w:cs="Menlo"/>
+          <w:color w:val="D4D4D4"/>
+          <w:sz w:val="18"/>
+          <w:szCs w:val="18"/>
+        </w:rPr>
+        <w:t>(</w:t>
+      </w:r>
+      <w:r>
+        <w:rPr>
+          <w:rFonts w:ascii="Menlo" w:hAnsi="Menlo" w:cs="Menlo"/>
+          <w:color w:val="9CDCFE"/>
+          <w:sz w:val="18"/>
+          <w:szCs w:val="18"/>
+        </w:rPr>
+        <w:t>blockchain</w:t>
+      </w:r>
+      <w:r>
+        <w:rPr>
+          <w:rFonts w:ascii="Menlo" w:hAnsi="Menlo" w:cs="Menlo"/>
+          <w:color w:val="D4D4D4"/>
+          <w:sz w:val="18"/>
+          <w:szCs w:val="18"/>
+        </w:rPr>
+        <w:t>.</w:t>
+      </w:r>
+      <w:r>
+        <w:rPr>
+          <w:rFonts w:ascii="Menlo" w:hAnsi="Menlo" w:cs="Menlo"/>
+          <w:color w:val="9CDCFE"/>
+          <w:sz w:val="18"/>
+          <w:szCs w:val="18"/>
+        </w:rPr>
+        <w:t>chain</w:t>
+      </w:r>
+      <w:r>
+        <w:rPr>
+          <w:rFonts w:ascii="Menlo" w:hAnsi="Menlo" w:cs="Menlo"/>
+          <w:color w:val="D4D4D4"/>
+          <w:sz w:val="18"/>
+          <w:szCs w:val="18"/>
+        </w:rPr>
+        <w:t>[</w:t>
+      </w:r>
+      <w:r>
+        <w:rPr>
+          <w:rFonts w:ascii="Menlo" w:hAnsi="Menlo" w:cs="Menlo"/>
+          <w:color w:val="B5CEA8"/>
+          <w:sz w:val="18"/>
+          <w:szCs w:val="18"/>
+        </w:rPr>
+        <w:t>1</w:t>
+      </w:r>
+      <w:r>
+        <w:rPr>
+          <w:rFonts w:ascii="Menlo" w:hAnsi="Menlo" w:cs="Menlo"/>
+          <w:color w:val="D4D4D4"/>
+          <w:sz w:val="18"/>
+          <w:szCs w:val="18"/>
+        </w:rPr>
+        <w:t>].</w:t>
+      </w:r>
+      <w:r>
+        <w:rPr>
+          <w:rFonts w:ascii="Menlo" w:hAnsi="Menlo" w:cs="Menlo"/>
+          <w:color w:val="9CDCFE"/>
+          <w:sz w:val="18"/>
+          <w:szCs w:val="18"/>
+        </w:rPr>
+        <w:t>hash</w:t>
+      </w:r>
+      <w:r>
+        <w:rPr>
+          <w:rFonts w:ascii="Menlo" w:hAnsi="Menlo" w:cs="Menlo"/>
+          <w:color w:val="D4D4D4"/>
+          <w:sz w:val="18"/>
+          <w:szCs w:val="18"/>
+        </w:rPr>
+        <w:t>);</w:t>
+      </w:r>
+    </w:p>
+    <w:p>
+      <w:pPr>
+        <w:shd w:val="clear" w:color="auto" w:fill="1E1E1E"/>
+        <w:spacing w:line="270" w:lineRule="atLeast"/>
+        <w:ind w:firstLine="0"/>
+        <w:jc w:val="left"/>
+        <w:rPr>
+          <w:rFonts w:ascii="Menlo" w:hAnsi="Menlo" w:cs="Menlo"/>
+          <w:color w:val="D4D4D4"/>
+          <w:sz w:val="18"/>
+          <w:szCs w:val="18"/>
+        </w:rPr>
+      </w:pPr>
+      <w:r>
+        <w:rPr>
+          <w:rFonts w:ascii="Menlo" w:hAnsi="Menlo" w:cs="Menlo"/>
+          <w:color w:val="D4D4D4"/>
+          <w:sz w:val="18"/>
+          <w:szCs w:val="18"/>
+        </w:rPr>
+        <w:t xml:space="preserve">        </w:t>
+      </w:r>
+      <w:r>
+        <w:rPr>
+          <w:rFonts w:ascii="Menlo" w:hAnsi="Menlo" w:cs="Menlo"/>
+          <w:color w:val="DCDCAA"/>
+          <w:sz w:val="18"/>
+          <w:szCs w:val="18"/>
+        </w:rPr>
+        <w:t>expect</w:t>
+      </w:r>
+      <w:r>
+        <w:rPr>
+          <w:rFonts w:ascii="Menlo" w:hAnsi="Menlo" w:cs="Menlo"/>
+          <w:color w:val="D4D4D4"/>
+          <w:sz w:val="18"/>
+          <w:szCs w:val="18"/>
+        </w:rPr>
+        <w:t>(</w:t>
+      </w:r>
+      <w:r>
+        <w:rPr>
+          <w:rFonts w:ascii="Menlo" w:hAnsi="Menlo" w:cs="Menlo"/>
+          <w:color w:val="9CDCFE"/>
+          <w:sz w:val="18"/>
+          <w:szCs w:val="18"/>
+        </w:rPr>
+        <w:t>blockchain</w:t>
+      </w:r>
+      <w:r>
+        <w:rPr>
+          <w:rFonts w:ascii="Menlo" w:hAnsi="Menlo" w:cs="Menlo"/>
+          <w:color w:val="D4D4D4"/>
+          <w:sz w:val="18"/>
+          <w:szCs w:val="18"/>
+        </w:rPr>
+        <w:t>.</w:t>
+      </w:r>
+      <w:r>
+        <w:rPr>
+          <w:rFonts w:ascii="Menlo" w:hAnsi="Menlo" w:cs="Menlo"/>
+          <w:color w:val="9CDCFE"/>
+          <w:sz w:val="18"/>
+          <w:szCs w:val="18"/>
+        </w:rPr>
+        <w:t>chain</w:t>
+      </w:r>
+      <w:r>
+        <w:rPr>
+          <w:rFonts w:ascii="Menlo" w:hAnsi="Menlo" w:cs="Menlo"/>
+          <w:color w:val="D4D4D4"/>
+          <w:sz w:val="18"/>
+          <w:szCs w:val="18"/>
+        </w:rPr>
+        <w:t>[</w:t>
+      </w:r>
+      <w:r>
+        <w:rPr>
+          <w:rFonts w:ascii="Menlo" w:hAnsi="Menlo" w:cs="Menlo"/>
+          <w:color w:val="B5CEA8"/>
+          <w:sz w:val="18"/>
+          <w:szCs w:val="18"/>
+        </w:rPr>
+        <w:t>3</w:t>
+      </w:r>
+      <w:r>
+        <w:rPr>
+          <w:rFonts w:ascii="Menlo" w:hAnsi="Menlo" w:cs="Menlo"/>
+          <w:color w:val="D4D4D4"/>
+          <w:sz w:val="18"/>
+          <w:szCs w:val="18"/>
+        </w:rPr>
+        <w:t>].</w:t>
+      </w:r>
+      <w:r>
+        <w:rPr>
+          <w:rFonts w:ascii="Menlo" w:hAnsi="Menlo" w:cs="Menlo"/>
+          <w:color w:val="9CDCFE"/>
+          <w:sz w:val="18"/>
+          <w:szCs w:val="18"/>
+        </w:rPr>
+        <w:t>previousHash</w:t>
+      </w:r>
+      <w:r>
+        <w:rPr>
+          <w:rFonts w:ascii="Menlo" w:hAnsi="Menlo" w:cs="Menlo"/>
+          <w:color w:val="D4D4D4"/>
+          <w:sz w:val="18"/>
+          <w:szCs w:val="18"/>
+        </w:rPr>
+        <w:t>).</w:t>
+      </w:r>
+      <w:r>
+        <w:rPr>
+          <w:rFonts w:ascii="Menlo" w:hAnsi="Menlo" w:cs="Menlo"/>
+          <w:color w:val="DCDCAA"/>
+          <w:sz w:val="18"/>
+          <w:szCs w:val="18"/>
+        </w:rPr>
+        <w:t>toBe</w:t>
+      </w:r>
+      <w:r>
+        <w:rPr>
+          <w:rFonts w:ascii="Menlo" w:hAnsi="Menlo" w:cs="Menlo"/>
+          <w:color w:val="D4D4D4"/>
+          <w:sz w:val="18"/>
+          <w:szCs w:val="18"/>
+        </w:rPr>
+        <w:t>(</w:t>
+      </w:r>
+      <w:r>
+        <w:rPr>
+          <w:rFonts w:ascii="Menlo" w:hAnsi="Menlo" w:cs="Menlo"/>
+          <w:color w:val="9CDCFE"/>
+          <w:sz w:val="18"/>
+          <w:szCs w:val="18"/>
+        </w:rPr>
+        <w:t>blockchain</w:t>
+      </w:r>
+      <w:r>
+        <w:rPr>
+          <w:rFonts w:ascii="Menlo" w:hAnsi="Menlo" w:cs="Menlo"/>
+          <w:color w:val="D4D4D4"/>
+          <w:sz w:val="18"/>
+          <w:szCs w:val="18"/>
+        </w:rPr>
+        <w:t>.</w:t>
+      </w:r>
+      <w:r>
+        <w:rPr>
+          <w:rFonts w:ascii="Menlo" w:hAnsi="Menlo" w:cs="Menlo"/>
+          <w:color w:val="9CDCFE"/>
+          <w:sz w:val="18"/>
+          <w:szCs w:val="18"/>
+        </w:rPr>
+        <w:t>chain</w:t>
+      </w:r>
+      <w:r>
+        <w:rPr>
+          <w:rFonts w:ascii="Menlo" w:hAnsi="Menlo" w:cs="Menlo"/>
+          <w:color w:val="D4D4D4"/>
+          <w:sz w:val="18"/>
+          <w:szCs w:val="18"/>
+        </w:rPr>
+        <w:t>[</w:t>
+      </w:r>
+      <w:r>
+        <w:rPr>
+          <w:rFonts w:ascii="Menlo" w:hAnsi="Menlo" w:cs="Menlo"/>
+          <w:color w:val="B5CEA8"/>
+          <w:sz w:val="18"/>
+          <w:szCs w:val="18"/>
+        </w:rPr>
+        <w:t>2</w:t>
+      </w:r>
+      <w:r>
+        <w:rPr>
+          <w:rFonts w:ascii="Menlo" w:hAnsi="Menlo" w:cs="Menlo"/>
+          <w:color w:val="D4D4D4"/>
+          <w:sz w:val="18"/>
+          <w:szCs w:val="18"/>
+        </w:rPr>
+        <w:t>].</w:t>
+      </w:r>
+      <w:r>
+        <w:rPr>
+          <w:rFonts w:ascii="Menlo" w:hAnsi="Menlo" w:cs="Menlo"/>
+          <w:color w:val="9CDCFE"/>
+          <w:sz w:val="18"/>
+          <w:szCs w:val="18"/>
+        </w:rPr>
+        <w:t>hash</w:t>
+      </w:r>
+      <w:r>
+        <w:rPr>
+          <w:rFonts w:ascii="Menlo" w:hAnsi="Menlo" w:cs="Menlo"/>
+          <w:color w:val="D4D4D4"/>
+          <w:sz w:val="18"/>
+          <w:szCs w:val="18"/>
+        </w:rPr>
+        <w:t>);</w:t>
+      </w:r>
+    </w:p>
+    <w:p>
+      <w:pPr>
+        <w:shd w:val="clear" w:color="auto" w:fill="1E1E1E"/>
+        <w:spacing w:line="270" w:lineRule="atLeast"/>
+        <w:ind w:firstLine="0"/>
+        <w:jc w:val="left"/>
+        <w:rPr>
+          <w:rFonts w:ascii="Menlo" w:hAnsi="Menlo" w:cs="Menlo"/>
+          <w:color w:val="D4D4D4"/>
+          <w:sz w:val="18"/>
+          <w:szCs w:val="18"/>
+        </w:rPr>
+      </w:pPr>
+      <w:r>
+        <w:rPr>
+          <w:rFonts w:ascii="Menlo" w:hAnsi="Menlo" w:cs="Menlo"/>
+          <w:color w:val="D4D4D4"/>
+          <w:sz w:val="18"/>
+          <w:szCs w:val="18"/>
+        </w:rPr>
+        <w:t xml:space="preserve">    });</w:t>
+      </w:r>
+    </w:p>
+    <w:p>
+      <w:pPr>
+        <w:shd w:val="clear" w:color="auto" w:fill="1E1E1E"/>
+        <w:spacing w:line="270" w:lineRule="atLeast"/>
+        <w:ind w:firstLine="0"/>
+        <w:jc w:val="left"/>
+        <w:rPr>
+          <w:rFonts w:ascii="Menlo" w:hAnsi="Menlo" w:cs="Menlo"/>
+          <w:color w:val="D4D4D4"/>
+          <w:sz w:val="18"/>
+          <w:szCs w:val="18"/>
+        </w:rPr>
+      </w:pPr>
+    </w:p>
+    <w:p>
+      <w:pPr>
+        <w:shd w:val="clear" w:color="auto" w:fill="1E1E1E"/>
+        <w:spacing w:line="270" w:lineRule="atLeast"/>
+        <w:ind w:firstLine="0"/>
+        <w:jc w:val="left"/>
+        <w:rPr>
+          <w:rFonts w:ascii="Menlo" w:hAnsi="Menlo" w:cs="Menlo"/>
+          <w:color w:val="D4D4D4"/>
+          <w:sz w:val="18"/>
+          <w:szCs w:val="18"/>
+        </w:rPr>
+      </w:pPr>
+      <w:r>
+        <w:rPr>
+          <w:rFonts w:ascii="Menlo" w:hAnsi="Menlo" w:cs="Menlo"/>
+          <w:color w:val="D4D4D4"/>
+          <w:sz w:val="18"/>
+          <w:szCs w:val="18"/>
+        </w:rPr>
+        <w:t xml:space="preserve">    </w:t>
+      </w:r>
+      <w:r>
+        <w:rPr>
+          <w:rFonts w:ascii="Menlo" w:hAnsi="Menlo" w:cs="Menlo"/>
+          <w:color w:val="DCDCAA"/>
+          <w:sz w:val="18"/>
+          <w:szCs w:val="18"/>
+        </w:rPr>
+        <w:t>test</w:t>
+      </w:r>
+      <w:r>
+        <w:rPr>
+          <w:rFonts w:ascii="Menlo" w:hAnsi="Menlo" w:cs="Menlo"/>
+          <w:color w:val="D4D4D4"/>
+          <w:sz w:val="18"/>
+          <w:szCs w:val="18"/>
+        </w:rPr>
+        <w:t>(</w:t>
+      </w:r>
+      <w:r>
+        <w:rPr>
+          <w:rFonts w:ascii="Menlo" w:hAnsi="Menlo" w:cs="Menlo"/>
+          <w:color w:val="CE9178"/>
+          <w:sz w:val="18"/>
+          <w:szCs w:val="18"/>
+        </w:rPr>
+        <w:t>'should validate blockchain integrity correctly'</w:t>
+      </w:r>
+      <w:r>
+        <w:rPr>
+          <w:rFonts w:ascii="Menlo" w:hAnsi="Menlo" w:cs="Menlo"/>
+          <w:color w:val="D4D4D4"/>
+          <w:sz w:val="18"/>
+          <w:szCs w:val="18"/>
+        </w:rPr>
+        <w:t xml:space="preserve">, () </w:t>
+      </w:r>
+      <w:r>
+        <w:rPr>
+          <w:rFonts w:ascii="Menlo" w:hAnsi="Menlo" w:cs="Menlo"/>
+          <w:color w:val="569CD6"/>
+          <w:sz w:val="18"/>
+          <w:szCs w:val="18"/>
+        </w:rPr>
+        <w:t>=&gt;</w:t>
+      </w:r>
+      <w:r>
+        <w:rPr>
+          <w:rFonts w:ascii="Menlo" w:hAnsi="Menlo" w:cs="Menlo"/>
+          <w:color w:val="D4D4D4"/>
+          <w:sz w:val="18"/>
+          <w:szCs w:val="18"/>
+        </w:rPr>
+        <w:t xml:space="preserve"> {</w:t>
+      </w:r>
+    </w:p>
+    <w:p>
+      <w:pPr>
+        <w:shd w:val="clear" w:color="auto" w:fill="1E1E1E"/>
+        <w:spacing w:line="270" w:lineRule="atLeast"/>
+        <w:ind w:firstLine="0"/>
+        <w:jc w:val="left"/>
+        <w:rPr>
+          <w:rFonts w:ascii="Menlo" w:hAnsi="Menlo" w:cs="Menlo"/>
+          <w:color w:val="D4D4D4"/>
+          <w:sz w:val="18"/>
+          <w:szCs w:val="18"/>
+        </w:rPr>
+      </w:pPr>
+      <w:r>
+        <w:rPr>
+          <w:rFonts w:ascii="Menlo" w:hAnsi="Menlo" w:cs="Menlo"/>
+          <w:color w:val="D4D4D4"/>
+          <w:sz w:val="18"/>
+          <w:szCs w:val="18"/>
+        </w:rPr>
+        <w:t xml:space="preserve">        </w:t>
+      </w:r>
+      <w:r>
+        <w:rPr>
+          <w:rFonts w:ascii="Menlo" w:hAnsi="Menlo" w:cs="Menlo"/>
+          <w:color w:val="9CDCFE"/>
+          <w:sz w:val="18"/>
+          <w:szCs w:val="18"/>
+        </w:rPr>
+        <w:t>blockchain</w:t>
+      </w:r>
+      <w:r>
+        <w:rPr>
+          <w:rFonts w:ascii="Menlo" w:hAnsi="Menlo" w:cs="Menlo"/>
+          <w:color w:val="D4D4D4"/>
+          <w:sz w:val="18"/>
+          <w:szCs w:val="18"/>
+        </w:rPr>
+        <w:t>.</w:t>
+      </w:r>
+      <w:r>
+        <w:rPr>
+          <w:rFonts w:ascii="Menlo" w:hAnsi="Menlo" w:cs="Menlo"/>
+          <w:color w:val="DCDCAA"/>
+          <w:sz w:val="18"/>
+          <w:szCs w:val="18"/>
+        </w:rPr>
+        <w:t>addBlock</w:t>
+      </w:r>
+      <w:r>
+        <w:rPr>
+          <w:rFonts w:ascii="Menlo" w:hAnsi="Menlo" w:cs="Menlo"/>
+          <w:color w:val="D4D4D4"/>
+          <w:sz w:val="18"/>
+          <w:szCs w:val="18"/>
+        </w:rPr>
+        <w:t>(</w:t>
+      </w:r>
+      <w:r>
+        <w:rPr>
+          <w:rFonts w:ascii="Menlo" w:hAnsi="Menlo" w:cs="Menlo"/>
+          <w:color w:val="569CD6"/>
+          <w:sz w:val="18"/>
+          <w:szCs w:val="18"/>
+        </w:rPr>
+        <w:t>new</w:t>
+      </w:r>
+      <w:r>
+        <w:rPr>
+          <w:rFonts w:ascii="Menlo" w:hAnsi="Menlo" w:cs="Menlo"/>
+          <w:color w:val="D4D4D4"/>
+          <w:sz w:val="18"/>
+          <w:szCs w:val="18"/>
+        </w:rPr>
+        <w:t xml:space="preserve"> </w:t>
+      </w:r>
+      <w:r>
+        <w:rPr>
+          <w:rFonts w:ascii="Menlo" w:hAnsi="Menlo" w:cs="Menlo"/>
+          <w:color w:val="4EC9B0"/>
+          <w:sz w:val="18"/>
+          <w:szCs w:val="18"/>
+        </w:rPr>
+        <w:t>Block</w:t>
+      </w:r>
+      <w:r>
+        <w:rPr>
+          <w:rFonts w:ascii="Menlo" w:hAnsi="Menlo" w:cs="Menlo"/>
+          <w:color w:val="D4D4D4"/>
+          <w:sz w:val="18"/>
+          <w:szCs w:val="18"/>
+        </w:rPr>
+        <w:t>(</w:t>
+      </w:r>
+      <w:r>
+        <w:rPr>
+          <w:rFonts w:ascii="Menlo" w:hAnsi="Menlo" w:cs="Menlo"/>
+          <w:color w:val="B5CEA8"/>
+          <w:sz w:val="18"/>
+          <w:szCs w:val="18"/>
+        </w:rPr>
+        <w:t>1</w:t>
+      </w:r>
+      <w:r>
+        <w:rPr>
+          <w:rFonts w:ascii="Menlo" w:hAnsi="Menlo" w:cs="Menlo"/>
+          <w:color w:val="D4D4D4"/>
+          <w:sz w:val="18"/>
+          <w:szCs w:val="18"/>
+        </w:rPr>
+        <w:t xml:space="preserve">, </w:t>
+      </w:r>
+      <w:r>
+        <w:rPr>
+          <w:rFonts w:ascii="Menlo" w:hAnsi="Menlo" w:cs="Menlo"/>
+          <w:color w:val="CE9178"/>
+          <w:sz w:val="18"/>
+          <w:szCs w:val="18"/>
+        </w:rPr>
+        <w:t>"09/03/2025"</w:t>
+      </w:r>
+      <w:r>
+        <w:rPr>
+          <w:rFonts w:ascii="Menlo" w:hAnsi="Menlo" w:cs="Menlo"/>
+          <w:color w:val="D4D4D4"/>
+          <w:sz w:val="18"/>
+          <w:szCs w:val="18"/>
+        </w:rPr>
+        <w:t xml:space="preserve">, { </w:t>
+      </w:r>
+      <w:r>
+        <w:rPr>
+          <w:rFonts w:ascii="Menlo" w:hAnsi="Menlo" w:cs="Menlo"/>
+          <w:color w:val="9CDCFE"/>
+          <w:sz w:val="18"/>
+          <w:szCs w:val="18"/>
+        </w:rPr>
+        <w:t>amount:</w:t>
+      </w:r>
+      <w:r>
+        <w:rPr>
+          <w:rFonts w:ascii="Menlo" w:hAnsi="Menlo" w:cs="Menlo"/>
+          <w:color w:val="D4D4D4"/>
+          <w:sz w:val="18"/>
+          <w:szCs w:val="18"/>
+        </w:rPr>
+        <w:t xml:space="preserve"> </w:t>
+      </w:r>
+      <w:r>
+        <w:rPr>
+          <w:rFonts w:ascii="Menlo" w:hAnsi="Menlo" w:cs="Menlo"/>
+          <w:color w:val="B5CEA8"/>
+          <w:sz w:val="18"/>
+          <w:szCs w:val="18"/>
+        </w:rPr>
+        <w:t>10</w:t>
+      </w:r>
+      <w:r>
+        <w:rPr>
+          <w:rFonts w:ascii="Menlo" w:hAnsi="Menlo" w:cs="Menlo"/>
+          <w:color w:val="D4D4D4"/>
+          <w:sz w:val="18"/>
+          <w:szCs w:val="18"/>
+        </w:rPr>
+        <w:t xml:space="preserve"> }));</w:t>
+      </w:r>
+    </w:p>
+    <w:p>
+      <w:pPr>
+        <w:shd w:val="clear" w:color="auto" w:fill="1E1E1E"/>
+        <w:spacing w:line="270" w:lineRule="atLeast"/>
+        <w:ind w:firstLine="0"/>
+        <w:jc w:val="left"/>
+        <w:rPr>
+          <w:rFonts w:ascii="Menlo" w:hAnsi="Menlo" w:cs="Menlo"/>
+          <w:color w:val="D4D4D4"/>
+          <w:sz w:val="18"/>
+          <w:szCs w:val="18"/>
+        </w:rPr>
+      </w:pPr>
+      <w:r>
+        <w:rPr>
+          <w:rFonts w:ascii="Menlo" w:hAnsi="Menlo" w:cs="Menlo"/>
+          <w:color w:val="D4D4D4"/>
+          <w:sz w:val="18"/>
+          <w:szCs w:val="18"/>
+        </w:rPr>
+        <w:t xml:space="preserve">        </w:t>
+      </w:r>
+      <w:r>
+        <w:rPr>
+          <w:rFonts w:ascii="Menlo" w:hAnsi="Menlo" w:cs="Menlo"/>
+          <w:color w:val="DCDCAA"/>
+          <w:sz w:val="18"/>
+          <w:szCs w:val="18"/>
+        </w:rPr>
+        <w:t>expect</w:t>
+      </w:r>
+      <w:r>
+        <w:rPr>
+          <w:rFonts w:ascii="Menlo" w:hAnsi="Menlo" w:cs="Menlo"/>
+          <w:color w:val="D4D4D4"/>
+          <w:sz w:val="18"/>
+          <w:szCs w:val="18"/>
+        </w:rPr>
+        <w:t>(</w:t>
+      </w:r>
+      <w:r>
+        <w:rPr>
+          <w:rFonts w:ascii="Menlo" w:hAnsi="Menlo" w:cs="Menlo"/>
+          <w:color w:val="9CDCFE"/>
+          <w:sz w:val="18"/>
+          <w:szCs w:val="18"/>
+        </w:rPr>
+        <w:t>blockchain</w:t>
+      </w:r>
+      <w:r>
+        <w:rPr>
+          <w:rFonts w:ascii="Menlo" w:hAnsi="Menlo" w:cs="Menlo"/>
+          <w:color w:val="D4D4D4"/>
+          <w:sz w:val="18"/>
+          <w:szCs w:val="18"/>
+        </w:rPr>
+        <w:t>.</w:t>
+      </w:r>
+      <w:r>
+        <w:rPr>
+          <w:rFonts w:ascii="Menlo" w:hAnsi="Menlo" w:cs="Menlo"/>
+          <w:color w:val="DCDCAA"/>
+          <w:sz w:val="18"/>
+          <w:szCs w:val="18"/>
+        </w:rPr>
+        <w:t>isChainValid</w:t>
+      </w:r>
+      <w:r>
+        <w:rPr>
+          <w:rFonts w:ascii="Menlo" w:hAnsi="Menlo" w:cs="Menlo"/>
+          <w:color w:val="D4D4D4"/>
+          <w:sz w:val="18"/>
+          <w:szCs w:val="18"/>
+        </w:rPr>
+        <w:t>()).</w:t>
+      </w:r>
+      <w:r>
+        <w:rPr>
+          <w:rFonts w:ascii="Menlo" w:hAnsi="Menlo" w:cs="Menlo"/>
+          <w:color w:val="DCDCAA"/>
+          <w:sz w:val="18"/>
+          <w:szCs w:val="18"/>
+        </w:rPr>
+        <w:t>toBe</w:t>
+      </w:r>
+      <w:r>
+        <w:rPr>
+          <w:rFonts w:ascii="Menlo" w:hAnsi="Menlo" w:cs="Menlo"/>
+          <w:color w:val="D4D4D4"/>
+          <w:sz w:val="18"/>
+          <w:szCs w:val="18"/>
+        </w:rPr>
+        <w:t>(</w:t>
+      </w:r>
+      <w:r>
+        <w:rPr>
+          <w:rFonts w:ascii="Menlo" w:hAnsi="Menlo" w:cs="Menlo"/>
+          <w:color w:val="569CD6"/>
+          <w:sz w:val="18"/>
+          <w:szCs w:val="18"/>
+        </w:rPr>
+        <w:t>true</w:t>
+      </w:r>
+      <w:r>
+        <w:rPr>
+          <w:rFonts w:ascii="Menlo" w:hAnsi="Menlo" w:cs="Menlo"/>
+          <w:color w:val="D4D4D4"/>
+          <w:sz w:val="18"/>
+          <w:szCs w:val="18"/>
+        </w:rPr>
+        <w:t>);</w:t>
+      </w:r>
+    </w:p>
+    <w:p>
+      <w:pPr>
+        <w:shd w:val="clear" w:color="auto" w:fill="1E1E1E"/>
+        <w:spacing w:line="270" w:lineRule="atLeast"/>
+        <w:ind w:firstLine="0"/>
+        <w:jc w:val="left"/>
+        <w:rPr>
+          <w:rFonts w:ascii="Menlo" w:hAnsi="Menlo" w:cs="Menlo"/>
+          <w:color w:val="D4D4D4"/>
+          <w:sz w:val="18"/>
+          <w:szCs w:val="18"/>
+        </w:rPr>
+      </w:pPr>
+    </w:p>
+    <w:p>
+      <w:pPr>
+        <w:shd w:val="clear" w:color="auto" w:fill="1E1E1E"/>
+        <w:spacing w:line="270" w:lineRule="atLeast"/>
+        <w:ind w:firstLine="0"/>
+        <w:jc w:val="left"/>
+        <w:rPr>
+          <w:rFonts w:ascii="Menlo" w:hAnsi="Menlo" w:cs="Menlo"/>
+          <w:color w:val="D4D4D4"/>
+          <w:sz w:val="18"/>
+          <w:szCs w:val="18"/>
+        </w:rPr>
+      </w:pPr>
+      <w:r>
+        <w:rPr>
+          <w:rFonts w:ascii="Menlo" w:hAnsi="Menlo" w:cs="Menlo"/>
+          <w:color w:val="D4D4D4"/>
+          <w:sz w:val="18"/>
+          <w:szCs w:val="18"/>
+        </w:rPr>
+        <w:t xml:space="preserve">        </w:t>
+      </w:r>
+      <w:r>
+        <w:rPr>
+          <w:rFonts w:ascii="Menlo" w:hAnsi="Menlo" w:cs="Menlo"/>
+          <w:color w:val="9CDCFE"/>
+          <w:sz w:val="18"/>
+          <w:szCs w:val="18"/>
+        </w:rPr>
+        <w:t>blockchain</w:t>
+      </w:r>
+      <w:r>
+        <w:rPr>
+          <w:rFonts w:ascii="Menlo" w:hAnsi="Menlo" w:cs="Menlo"/>
+          <w:color w:val="D4D4D4"/>
+          <w:sz w:val="18"/>
+          <w:szCs w:val="18"/>
+        </w:rPr>
+        <w:t>.</w:t>
+      </w:r>
+      <w:r>
+        <w:rPr>
+          <w:rFonts w:ascii="Menlo" w:hAnsi="Menlo" w:cs="Menlo"/>
+          <w:color w:val="9CDCFE"/>
+          <w:sz w:val="18"/>
+          <w:szCs w:val="18"/>
+        </w:rPr>
+        <w:t>chain</w:t>
+      </w:r>
+      <w:r>
+        <w:rPr>
+          <w:rFonts w:ascii="Menlo" w:hAnsi="Menlo" w:cs="Menlo"/>
+          <w:color w:val="D4D4D4"/>
+          <w:sz w:val="18"/>
+          <w:szCs w:val="18"/>
+        </w:rPr>
+        <w:t>[</w:t>
+      </w:r>
+      <w:r>
+        <w:rPr>
+          <w:rFonts w:ascii="Menlo" w:hAnsi="Menlo" w:cs="Menlo"/>
+          <w:color w:val="B5CEA8"/>
+          <w:sz w:val="18"/>
+          <w:szCs w:val="18"/>
+        </w:rPr>
+        <w:t>1</w:t>
+      </w:r>
+      <w:r>
+        <w:rPr>
+          <w:rFonts w:ascii="Menlo" w:hAnsi="Menlo" w:cs="Menlo"/>
+          <w:color w:val="D4D4D4"/>
+          <w:sz w:val="18"/>
+          <w:szCs w:val="18"/>
+        </w:rPr>
+        <w:t>].</w:t>
+      </w:r>
+      <w:r>
+        <w:rPr>
+          <w:rFonts w:ascii="Menlo" w:hAnsi="Menlo" w:cs="Menlo"/>
+          <w:color w:val="9CDCFE"/>
+          <w:sz w:val="18"/>
+          <w:szCs w:val="18"/>
+        </w:rPr>
+        <w:t>data</w:t>
+      </w:r>
+      <w:r>
+        <w:rPr>
+          <w:rFonts w:ascii="Menlo" w:hAnsi="Menlo" w:cs="Menlo"/>
+          <w:color w:val="D4D4D4"/>
+          <w:sz w:val="18"/>
+          <w:szCs w:val="18"/>
+        </w:rPr>
+        <w:t xml:space="preserve"> = { </w:t>
+      </w:r>
+      <w:r>
+        <w:rPr>
+          <w:rFonts w:ascii="Menlo" w:hAnsi="Menlo" w:cs="Menlo"/>
+          <w:color w:val="9CDCFE"/>
+          <w:sz w:val="18"/>
+          <w:szCs w:val="18"/>
+        </w:rPr>
+        <w:t>amount:</w:t>
+      </w:r>
+      <w:r>
+        <w:rPr>
+          <w:rFonts w:ascii="Menlo" w:hAnsi="Menlo" w:cs="Menlo"/>
+          <w:color w:val="D4D4D4"/>
+          <w:sz w:val="18"/>
+          <w:szCs w:val="18"/>
+        </w:rPr>
+        <w:t xml:space="preserve"> </w:t>
+      </w:r>
+      <w:r>
+        <w:rPr>
+          <w:rFonts w:ascii="Menlo" w:hAnsi="Menlo" w:cs="Menlo"/>
+          <w:color w:val="B5CEA8"/>
+          <w:sz w:val="18"/>
+          <w:szCs w:val="18"/>
+        </w:rPr>
+        <w:t>100</w:t>
+      </w:r>
+      <w:r>
+        <w:rPr>
+          <w:rFonts w:ascii="Menlo" w:hAnsi="Menlo" w:cs="Menlo"/>
+          <w:color w:val="D4D4D4"/>
+          <w:sz w:val="18"/>
+          <w:szCs w:val="18"/>
+        </w:rPr>
+        <w:t xml:space="preserve"> }; </w:t>
+      </w:r>
+    </w:p>
+    <w:p>
+      <w:pPr>
+        <w:shd w:val="clear" w:color="auto" w:fill="1E1E1E"/>
+        <w:spacing w:line="270" w:lineRule="atLeast"/>
+        <w:ind w:firstLine="0"/>
+        <w:jc w:val="left"/>
+        <w:rPr>
+          <w:rFonts w:ascii="Menlo" w:hAnsi="Menlo" w:cs="Menlo"/>
+          <w:color w:val="D4D4D4"/>
+          <w:sz w:val="18"/>
+          <w:szCs w:val="18"/>
+        </w:rPr>
+      </w:pPr>
+    </w:p>
+    <w:p>
+      <w:pPr>
+        <w:shd w:val="clear" w:color="auto" w:fill="1E1E1E"/>
+        <w:spacing w:line="270" w:lineRule="atLeast"/>
+        <w:ind w:firstLine="0"/>
+        <w:jc w:val="left"/>
+        <w:rPr>
+          <w:rFonts w:ascii="Menlo" w:hAnsi="Menlo" w:cs="Menlo"/>
+          <w:color w:val="D4D4D4"/>
+          <w:sz w:val="18"/>
+          <w:szCs w:val="18"/>
+        </w:rPr>
+      </w:pPr>
+      <w:r>
+        <w:rPr>
+          <w:rFonts w:ascii="Menlo" w:hAnsi="Menlo" w:cs="Menlo"/>
+          <w:color w:val="D4D4D4"/>
+          <w:sz w:val="18"/>
+          <w:szCs w:val="18"/>
+        </w:rPr>
+        <w:t xml:space="preserve">        </w:t>
+      </w:r>
+      <w:r>
+        <w:rPr>
+          <w:rFonts w:ascii="Menlo" w:hAnsi="Menlo" w:cs="Menlo"/>
+          <w:color w:val="DCDCAA"/>
+          <w:sz w:val="18"/>
+          <w:szCs w:val="18"/>
+        </w:rPr>
+        <w:t>expect</w:t>
+      </w:r>
+      <w:r>
+        <w:rPr>
+          <w:rFonts w:ascii="Menlo" w:hAnsi="Menlo" w:cs="Menlo"/>
+          <w:color w:val="D4D4D4"/>
+          <w:sz w:val="18"/>
+          <w:szCs w:val="18"/>
+        </w:rPr>
+        <w:t>(</w:t>
+      </w:r>
+      <w:r>
+        <w:rPr>
+          <w:rFonts w:ascii="Menlo" w:hAnsi="Menlo" w:cs="Menlo"/>
+          <w:color w:val="9CDCFE"/>
+          <w:sz w:val="18"/>
+          <w:szCs w:val="18"/>
+        </w:rPr>
+        <w:t>blockchain</w:t>
+      </w:r>
+      <w:r>
+        <w:rPr>
+          <w:rFonts w:ascii="Menlo" w:hAnsi="Menlo" w:cs="Menlo"/>
+          <w:color w:val="D4D4D4"/>
+          <w:sz w:val="18"/>
+          <w:szCs w:val="18"/>
+        </w:rPr>
+        <w:t>.</w:t>
+      </w:r>
+      <w:r>
+        <w:rPr>
+          <w:rFonts w:ascii="Menlo" w:hAnsi="Menlo" w:cs="Menlo"/>
+          <w:color w:val="DCDCAA"/>
+          <w:sz w:val="18"/>
+          <w:szCs w:val="18"/>
+        </w:rPr>
+        <w:t>isChainValid</w:t>
+      </w:r>
+      <w:r>
+        <w:rPr>
+          <w:rFonts w:ascii="Menlo" w:hAnsi="Menlo" w:cs="Menlo"/>
+          <w:color w:val="D4D4D4"/>
+          <w:sz w:val="18"/>
+          <w:szCs w:val="18"/>
+        </w:rPr>
+        <w:t>()).</w:t>
+      </w:r>
+      <w:r>
+        <w:rPr>
+          <w:rFonts w:ascii="Menlo" w:hAnsi="Menlo" w:cs="Menlo"/>
+          <w:color w:val="DCDCAA"/>
+          <w:sz w:val="18"/>
+          <w:szCs w:val="18"/>
+        </w:rPr>
+        <w:t>toBe</w:t>
+      </w:r>
+      <w:r>
+        <w:rPr>
+          <w:rFonts w:ascii="Menlo" w:hAnsi="Menlo" w:cs="Menlo"/>
+          <w:color w:val="D4D4D4"/>
+          <w:sz w:val="18"/>
+          <w:szCs w:val="18"/>
+        </w:rPr>
+        <w:t>(</w:t>
+      </w:r>
+      <w:r>
+        <w:rPr>
+          <w:rFonts w:ascii="Menlo" w:hAnsi="Menlo" w:cs="Menlo"/>
+          <w:color w:val="569CD6"/>
+          <w:sz w:val="18"/>
+          <w:szCs w:val="18"/>
+        </w:rPr>
+        <w:t>false</w:t>
+      </w:r>
+      <w:r>
+        <w:rPr>
+          <w:rFonts w:ascii="Menlo" w:hAnsi="Menlo" w:cs="Menlo"/>
+          <w:color w:val="D4D4D4"/>
+          <w:sz w:val="18"/>
+          <w:szCs w:val="18"/>
+        </w:rPr>
+        <w:t>);</w:t>
+      </w:r>
+    </w:p>
+    <w:p>
+      <w:pPr>
+        <w:shd w:val="clear" w:color="auto" w:fill="1E1E1E"/>
+        <w:spacing w:line="270" w:lineRule="atLeast"/>
+        <w:ind w:firstLine="0"/>
+        <w:jc w:val="left"/>
+        <w:rPr>
+          <w:rFonts w:ascii="Menlo" w:hAnsi="Menlo" w:cs="Menlo"/>
+          <w:color w:val="D4D4D4"/>
+          <w:sz w:val="18"/>
+          <w:szCs w:val="18"/>
+        </w:rPr>
+      </w:pPr>
+      <w:r>
+        <w:rPr>
+          <w:rFonts w:ascii="Menlo" w:hAnsi="Menlo" w:cs="Menlo"/>
+          <w:color w:val="D4D4D4"/>
+          <w:sz w:val="18"/>
+          <w:szCs w:val="18"/>
+        </w:rPr>
+        <w:t xml:space="preserve">    });</w:t>
+      </w:r>
+    </w:p>
+    <w:p>
+      <w:pPr>
+        <w:shd w:val="clear" w:color="auto" w:fill="1E1E1E"/>
+        <w:spacing w:line="270" w:lineRule="atLeast"/>
+        <w:ind w:firstLine="0"/>
+        <w:jc w:val="left"/>
+        <w:rPr>
+          <w:rFonts w:ascii="Menlo" w:hAnsi="Menlo" w:cs="Menlo"/>
+          <w:color w:val="D4D4D4"/>
+          <w:sz w:val="18"/>
+          <w:szCs w:val="18"/>
+        </w:rPr>
+      </w:pPr>
+    </w:p>
+    <w:p>
+      <w:pPr>
+        <w:shd w:val="clear" w:color="auto" w:fill="1E1E1E"/>
+        <w:spacing w:line="270" w:lineRule="atLeast"/>
+        <w:ind w:firstLine="0"/>
+        <w:jc w:val="left"/>
+        <w:rPr>
+          <w:rFonts w:ascii="Menlo" w:hAnsi="Menlo" w:cs="Menlo"/>
+          <w:color w:val="D4D4D4"/>
+          <w:sz w:val="18"/>
+          <w:szCs w:val="18"/>
+        </w:rPr>
+      </w:pPr>
+      <w:r>
+        <w:rPr>
+          <w:rFonts w:ascii="Menlo" w:hAnsi="Menlo" w:cs="Menlo"/>
+          <w:color w:val="D4D4D4"/>
+          <w:sz w:val="18"/>
+          <w:szCs w:val="18"/>
+        </w:rPr>
+        <w:t xml:space="preserve">    </w:t>
+      </w:r>
+      <w:r>
+        <w:rPr>
+          <w:rFonts w:ascii="Menlo" w:hAnsi="Menlo" w:cs="Menlo"/>
+          <w:color w:val="DCDCAA"/>
+          <w:sz w:val="18"/>
+          <w:szCs w:val="18"/>
+        </w:rPr>
+        <w:t>test</w:t>
+      </w:r>
+      <w:r>
+        <w:rPr>
+          <w:rFonts w:ascii="Menlo" w:hAnsi="Menlo" w:cs="Menlo"/>
+          <w:color w:val="D4D4D4"/>
+          <w:sz w:val="18"/>
+          <w:szCs w:val="18"/>
+        </w:rPr>
+        <w:t>(</w:t>
+      </w:r>
+      <w:r>
+        <w:rPr>
+          <w:rFonts w:ascii="Menlo" w:hAnsi="Menlo" w:cs="Menlo"/>
+          <w:color w:val="CE9178"/>
+          <w:sz w:val="18"/>
+          <w:szCs w:val="18"/>
+        </w:rPr>
+        <w:t>'should calculate hash correctly'</w:t>
+      </w:r>
+      <w:r>
+        <w:rPr>
+          <w:rFonts w:ascii="Menlo" w:hAnsi="Menlo" w:cs="Menlo"/>
+          <w:color w:val="D4D4D4"/>
+          <w:sz w:val="18"/>
+          <w:szCs w:val="18"/>
+        </w:rPr>
+        <w:t xml:space="preserve">, () </w:t>
+      </w:r>
+      <w:r>
+        <w:rPr>
+          <w:rFonts w:ascii="Menlo" w:hAnsi="Menlo" w:cs="Menlo"/>
+          <w:color w:val="569CD6"/>
+          <w:sz w:val="18"/>
+          <w:szCs w:val="18"/>
+        </w:rPr>
+        <w:t>=&gt;</w:t>
+      </w:r>
+      <w:r>
+        <w:rPr>
+          <w:rFonts w:ascii="Menlo" w:hAnsi="Menlo" w:cs="Menlo"/>
+          <w:color w:val="D4D4D4"/>
+          <w:sz w:val="18"/>
+          <w:szCs w:val="18"/>
+        </w:rPr>
+        <w:t xml:space="preserve"> {</w:t>
+      </w:r>
+    </w:p>
+    <w:p>
+      <w:pPr>
+        <w:shd w:val="clear" w:color="auto" w:fill="1E1E1E"/>
+        <w:spacing w:line="270" w:lineRule="atLeast"/>
+        <w:ind w:firstLine="0"/>
+        <w:jc w:val="left"/>
+        <w:rPr>
+          <w:rFonts w:ascii="Menlo" w:hAnsi="Menlo" w:cs="Menlo"/>
+          <w:color w:val="D4D4D4"/>
+          <w:sz w:val="18"/>
+          <w:szCs w:val="18"/>
+        </w:rPr>
+      </w:pPr>
+      <w:r>
+        <w:rPr>
+          <w:rFonts w:ascii="Menlo" w:hAnsi="Menlo" w:cs="Menlo"/>
+          <w:color w:val="D4D4D4"/>
+          <w:sz w:val="18"/>
+          <w:szCs w:val="18"/>
+        </w:rPr>
+        <w:t xml:space="preserve">        </w:t>
+      </w:r>
+      <w:r>
+        <w:rPr>
+          <w:rFonts w:ascii="Menlo" w:hAnsi="Menlo" w:cs="Menlo"/>
+          <w:color w:val="569CD6"/>
+          <w:sz w:val="18"/>
+          <w:szCs w:val="18"/>
+        </w:rPr>
+        <w:t>const</w:t>
+      </w:r>
+      <w:r>
+        <w:rPr>
+          <w:rFonts w:ascii="Menlo" w:hAnsi="Menlo" w:cs="Menlo"/>
+          <w:color w:val="D4D4D4"/>
+          <w:sz w:val="18"/>
+          <w:szCs w:val="18"/>
+        </w:rPr>
+        <w:t xml:space="preserve"> </w:t>
+      </w:r>
+      <w:r>
+        <w:rPr>
+          <w:rFonts w:ascii="Menlo" w:hAnsi="Menlo" w:cs="Menlo"/>
+          <w:color w:val="4FC1FF"/>
+          <w:sz w:val="18"/>
+          <w:szCs w:val="18"/>
+        </w:rPr>
+        <w:t>block</w:t>
+      </w:r>
+      <w:r>
+        <w:rPr>
+          <w:rFonts w:ascii="Menlo" w:hAnsi="Menlo" w:cs="Menlo"/>
+          <w:color w:val="D4D4D4"/>
+          <w:sz w:val="18"/>
+          <w:szCs w:val="18"/>
+        </w:rPr>
+        <w:t xml:space="preserve"> = </w:t>
+      </w:r>
+      <w:r>
+        <w:rPr>
+          <w:rFonts w:ascii="Menlo" w:hAnsi="Menlo" w:cs="Menlo"/>
+          <w:color w:val="569CD6"/>
+          <w:sz w:val="18"/>
+          <w:szCs w:val="18"/>
+        </w:rPr>
+        <w:t>new</w:t>
+      </w:r>
+      <w:r>
+        <w:rPr>
+          <w:rFonts w:ascii="Menlo" w:hAnsi="Menlo" w:cs="Menlo"/>
+          <w:color w:val="D4D4D4"/>
+          <w:sz w:val="18"/>
+          <w:szCs w:val="18"/>
+        </w:rPr>
+        <w:t xml:space="preserve"> </w:t>
+      </w:r>
+      <w:r>
+        <w:rPr>
+          <w:rFonts w:ascii="Menlo" w:hAnsi="Menlo" w:cs="Menlo"/>
+          <w:color w:val="4EC9B0"/>
+          <w:sz w:val="18"/>
+          <w:szCs w:val="18"/>
+        </w:rPr>
+        <w:t>Block</w:t>
+      </w:r>
+      <w:r>
+        <w:rPr>
+          <w:rFonts w:ascii="Menlo" w:hAnsi="Menlo" w:cs="Menlo"/>
+          <w:color w:val="D4D4D4"/>
+          <w:sz w:val="18"/>
+          <w:szCs w:val="18"/>
+        </w:rPr>
+        <w:t>(</w:t>
+      </w:r>
+      <w:r>
+        <w:rPr>
+          <w:rFonts w:ascii="Menlo" w:hAnsi="Menlo" w:cs="Menlo"/>
+          <w:color w:val="B5CEA8"/>
+          <w:sz w:val="18"/>
+          <w:szCs w:val="18"/>
+        </w:rPr>
+        <w:t>1</w:t>
+      </w:r>
+      <w:r>
+        <w:rPr>
+          <w:rFonts w:ascii="Menlo" w:hAnsi="Menlo" w:cs="Menlo"/>
+          <w:color w:val="D4D4D4"/>
+          <w:sz w:val="18"/>
+          <w:szCs w:val="18"/>
+        </w:rPr>
+        <w:t xml:space="preserve">, </w:t>
+      </w:r>
+      <w:r>
+        <w:rPr>
+          <w:rFonts w:ascii="Menlo" w:hAnsi="Menlo" w:cs="Menlo"/>
+          <w:color w:val="CE9178"/>
+          <w:sz w:val="18"/>
+          <w:szCs w:val="18"/>
+        </w:rPr>
+        <w:t>"09/03/2025"</w:t>
+      </w:r>
+      <w:r>
+        <w:rPr>
+          <w:rFonts w:ascii="Menlo" w:hAnsi="Menlo" w:cs="Menlo"/>
+          <w:color w:val="D4D4D4"/>
+          <w:sz w:val="18"/>
+          <w:szCs w:val="18"/>
+        </w:rPr>
+        <w:t xml:space="preserve">, { </w:t>
+      </w:r>
+      <w:r>
+        <w:rPr>
+          <w:rFonts w:ascii="Menlo" w:hAnsi="Menlo" w:cs="Menlo"/>
+          <w:color w:val="9CDCFE"/>
+          <w:sz w:val="18"/>
+          <w:szCs w:val="18"/>
+        </w:rPr>
+        <w:t>amount:</w:t>
+      </w:r>
+      <w:r>
+        <w:rPr>
+          <w:rFonts w:ascii="Menlo" w:hAnsi="Menlo" w:cs="Menlo"/>
+          <w:color w:val="D4D4D4"/>
+          <w:sz w:val="18"/>
+          <w:szCs w:val="18"/>
+        </w:rPr>
+        <w:t xml:space="preserve"> </w:t>
+      </w:r>
+      <w:r>
+        <w:rPr>
+          <w:rFonts w:ascii="Menlo" w:hAnsi="Menlo" w:cs="Menlo"/>
+          <w:color w:val="B5CEA8"/>
+          <w:sz w:val="18"/>
+          <w:szCs w:val="18"/>
+        </w:rPr>
+        <w:t>50</w:t>
+      </w:r>
+      <w:r>
+        <w:rPr>
+          <w:rFonts w:ascii="Menlo" w:hAnsi="Menlo" w:cs="Menlo"/>
+          <w:color w:val="D4D4D4"/>
+          <w:sz w:val="18"/>
+          <w:szCs w:val="18"/>
+        </w:rPr>
+        <w:t xml:space="preserve"> });</w:t>
+      </w:r>
+    </w:p>
+    <w:p>
+      <w:pPr>
+        <w:shd w:val="clear" w:color="auto" w:fill="1E1E1E"/>
+        <w:spacing w:line="270" w:lineRule="atLeast"/>
+        <w:ind w:firstLine="0"/>
+        <w:jc w:val="left"/>
+        <w:rPr>
+          <w:rFonts w:ascii="Menlo" w:hAnsi="Menlo" w:cs="Menlo"/>
+          <w:color w:val="D4D4D4"/>
+          <w:sz w:val="18"/>
+          <w:szCs w:val="18"/>
+        </w:rPr>
+      </w:pPr>
+      <w:r>
+        <w:rPr>
+          <w:rFonts w:ascii="Menlo" w:hAnsi="Menlo" w:cs="Menlo"/>
+          <w:color w:val="D4D4D4"/>
+          <w:sz w:val="18"/>
+          <w:szCs w:val="18"/>
+        </w:rPr>
+        <w:t xml:space="preserve">        </w:t>
+      </w:r>
+      <w:r>
+        <w:rPr>
+          <w:rFonts w:ascii="Menlo" w:hAnsi="Menlo" w:cs="Menlo"/>
+          <w:color w:val="569CD6"/>
+          <w:sz w:val="18"/>
+          <w:szCs w:val="18"/>
+        </w:rPr>
+        <w:t>const</w:t>
+      </w:r>
+      <w:r>
+        <w:rPr>
+          <w:rFonts w:ascii="Menlo" w:hAnsi="Menlo" w:cs="Menlo"/>
+          <w:color w:val="D4D4D4"/>
+          <w:sz w:val="18"/>
+          <w:szCs w:val="18"/>
+        </w:rPr>
+        <w:t xml:space="preserve"> </w:t>
+      </w:r>
+      <w:r>
+        <w:rPr>
+          <w:rFonts w:ascii="Menlo" w:hAnsi="Menlo" w:cs="Menlo"/>
+          <w:color w:val="4FC1FF"/>
+          <w:sz w:val="18"/>
+          <w:szCs w:val="18"/>
+        </w:rPr>
+        <w:t>calculatedHash</w:t>
+      </w:r>
+      <w:r>
+        <w:rPr>
+          <w:rFonts w:ascii="Menlo" w:hAnsi="Menlo" w:cs="Menlo"/>
+          <w:color w:val="D4D4D4"/>
+          <w:sz w:val="18"/>
+          <w:szCs w:val="18"/>
+        </w:rPr>
+        <w:t xml:space="preserve"> = </w:t>
+      </w:r>
+      <w:r>
+        <w:rPr>
+          <w:rFonts w:ascii="Menlo" w:hAnsi="Menlo" w:cs="Menlo"/>
+          <w:color w:val="4FC1FF"/>
+          <w:sz w:val="18"/>
+          <w:szCs w:val="18"/>
+        </w:rPr>
+        <w:t>block</w:t>
+      </w:r>
+      <w:r>
+        <w:rPr>
+          <w:rFonts w:ascii="Menlo" w:hAnsi="Menlo" w:cs="Menlo"/>
+          <w:color w:val="D4D4D4"/>
+          <w:sz w:val="18"/>
+          <w:szCs w:val="18"/>
+        </w:rPr>
+        <w:t>.</w:t>
+      </w:r>
+      <w:r>
+        <w:rPr>
+          <w:rFonts w:ascii="Menlo" w:hAnsi="Menlo" w:cs="Menlo"/>
+          <w:color w:val="DCDCAA"/>
+          <w:sz w:val="18"/>
+          <w:szCs w:val="18"/>
+        </w:rPr>
+        <w:t>calculateHash</w:t>
+      </w:r>
+      <w:r>
+        <w:rPr>
+          <w:rFonts w:ascii="Menlo" w:hAnsi="Menlo" w:cs="Menlo"/>
+          <w:color w:val="D4D4D4"/>
+          <w:sz w:val="18"/>
+          <w:szCs w:val="18"/>
+        </w:rPr>
+        <w:t>();</w:t>
+      </w:r>
+    </w:p>
+    <w:p>
+      <w:pPr>
+        <w:shd w:val="clear" w:color="auto" w:fill="1E1E1E"/>
+        <w:spacing w:line="270" w:lineRule="atLeast"/>
+        <w:ind w:firstLine="0"/>
+        <w:jc w:val="left"/>
+        <w:rPr>
+          <w:rFonts w:ascii="Menlo" w:hAnsi="Menlo" w:cs="Menlo"/>
+          <w:color w:val="D4D4D4"/>
+          <w:sz w:val="18"/>
+          <w:szCs w:val="18"/>
+        </w:rPr>
+      </w:pPr>
+      <w:r>
+        <w:rPr>
+          <w:rFonts w:ascii="Menlo" w:hAnsi="Menlo" w:cs="Menlo"/>
+          <w:color w:val="D4D4D4"/>
+          <w:sz w:val="18"/>
+          <w:szCs w:val="18"/>
+        </w:rPr>
+        <w:t xml:space="preserve">        </w:t>
+      </w:r>
+      <w:r>
+        <w:rPr>
+          <w:rFonts w:ascii="Menlo" w:hAnsi="Menlo" w:cs="Menlo"/>
+          <w:color w:val="DCDCAA"/>
+          <w:sz w:val="18"/>
+          <w:szCs w:val="18"/>
+        </w:rPr>
+        <w:t>expect</w:t>
+      </w:r>
+      <w:r>
+        <w:rPr>
+          <w:rFonts w:ascii="Menlo" w:hAnsi="Menlo" w:cs="Menlo"/>
+          <w:color w:val="D4D4D4"/>
+          <w:sz w:val="18"/>
+          <w:szCs w:val="18"/>
+        </w:rPr>
+        <w:t>(</w:t>
+      </w:r>
+      <w:r>
+        <w:rPr>
+          <w:rFonts w:ascii="Menlo" w:hAnsi="Menlo" w:cs="Menlo"/>
+          <w:color w:val="4FC1FF"/>
+          <w:sz w:val="18"/>
+          <w:szCs w:val="18"/>
+        </w:rPr>
+        <w:t>calculatedHash</w:t>
+      </w:r>
+      <w:r>
+        <w:rPr>
+          <w:rFonts w:ascii="Menlo" w:hAnsi="Menlo" w:cs="Menlo"/>
+          <w:color w:val="D4D4D4"/>
+          <w:sz w:val="18"/>
+          <w:szCs w:val="18"/>
+        </w:rPr>
+        <w:t>).</w:t>
+      </w:r>
+      <w:r>
+        <w:rPr>
+          <w:rFonts w:ascii="Menlo" w:hAnsi="Menlo" w:cs="Menlo"/>
+          <w:color w:val="DCDCAA"/>
+          <w:sz w:val="18"/>
+          <w:szCs w:val="18"/>
+        </w:rPr>
+        <w:t>toBe</w:t>
+      </w:r>
+      <w:r>
+        <w:rPr>
+          <w:rFonts w:ascii="Menlo" w:hAnsi="Menlo" w:cs="Menlo"/>
+          <w:color w:val="D4D4D4"/>
+          <w:sz w:val="18"/>
+          <w:szCs w:val="18"/>
+        </w:rPr>
+        <w:t>(</w:t>
+      </w:r>
+      <w:r>
+        <w:rPr>
+          <w:rFonts w:ascii="Menlo" w:hAnsi="Menlo" w:cs="Menlo"/>
+          <w:color w:val="DCDCAA"/>
+          <w:sz w:val="18"/>
+          <w:szCs w:val="18"/>
+        </w:rPr>
+        <w:t>SHA256</w:t>
+      </w:r>
+      <w:r>
+        <w:rPr>
+          <w:rFonts w:ascii="Menlo" w:hAnsi="Menlo" w:cs="Menlo"/>
+          <w:color w:val="D4D4D4"/>
+          <w:sz w:val="18"/>
+          <w:szCs w:val="18"/>
+        </w:rPr>
+        <w:t>(</w:t>
+      </w:r>
+      <w:r>
+        <w:rPr>
+          <w:rFonts w:ascii="Menlo" w:hAnsi="Menlo" w:cs="Menlo"/>
+          <w:color w:val="4FC1FF"/>
+          <w:sz w:val="18"/>
+          <w:szCs w:val="18"/>
+        </w:rPr>
+        <w:t>block</w:t>
+      </w:r>
+      <w:r>
+        <w:rPr>
+          <w:rFonts w:ascii="Menlo" w:hAnsi="Menlo" w:cs="Menlo"/>
+          <w:color w:val="D4D4D4"/>
+          <w:sz w:val="18"/>
+          <w:szCs w:val="18"/>
+        </w:rPr>
+        <w:t>.</w:t>
+      </w:r>
+      <w:r>
+        <w:rPr>
+          <w:rFonts w:ascii="Menlo" w:hAnsi="Menlo" w:cs="Menlo"/>
+          <w:color w:val="9CDCFE"/>
+          <w:sz w:val="18"/>
+          <w:szCs w:val="18"/>
+        </w:rPr>
+        <w:t>index</w:t>
+      </w:r>
+      <w:r>
+        <w:rPr>
+          <w:rFonts w:ascii="Menlo" w:hAnsi="Menlo" w:cs="Menlo"/>
+          <w:color w:val="D4D4D4"/>
+          <w:sz w:val="18"/>
+          <w:szCs w:val="18"/>
+        </w:rPr>
+        <w:t xml:space="preserve"> + </w:t>
+      </w:r>
+      <w:r>
+        <w:rPr>
+          <w:rFonts w:ascii="Menlo" w:hAnsi="Menlo" w:cs="Menlo"/>
+          <w:color w:val="4FC1FF"/>
+          <w:sz w:val="18"/>
+          <w:szCs w:val="18"/>
+        </w:rPr>
+        <w:t>block</w:t>
+      </w:r>
+      <w:r>
+        <w:rPr>
+          <w:rFonts w:ascii="Menlo" w:hAnsi="Menlo" w:cs="Menlo"/>
+          <w:color w:val="D4D4D4"/>
+          <w:sz w:val="18"/>
+          <w:szCs w:val="18"/>
+        </w:rPr>
+        <w:t>.</w:t>
+      </w:r>
+      <w:r>
+        <w:rPr>
+          <w:rFonts w:ascii="Menlo" w:hAnsi="Menlo" w:cs="Menlo"/>
+          <w:color w:val="9CDCFE"/>
+          <w:sz w:val="18"/>
+          <w:szCs w:val="18"/>
+        </w:rPr>
+        <w:t>previousHash</w:t>
+      </w:r>
+      <w:r>
+        <w:rPr>
+          <w:rFonts w:ascii="Menlo" w:hAnsi="Menlo" w:cs="Menlo"/>
+          <w:color w:val="D4D4D4"/>
+          <w:sz w:val="18"/>
+          <w:szCs w:val="18"/>
+        </w:rPr>
+        <w:t xml:space="preserve"> + </w:t>
+      </w:r>
+      <w:r>
+        <w:rPr>
+          <w:rFonts w:ascii="Menlo" w:hAnsi="Menlo" w:cs="Menlo"/>
+          <w:color w:val="4FC1FF"/>
+          <w:sz w:val="18"/>
+          <w:szCs w:val="18"/>
+        </w:rPr>
+        <w:t>block</w:t>
+      </w:r>
+      <w:r>
+        <w:rPr>
+          <w:rFonts w:ascii="Menlo" w:hAnsi="Menlo" w:cs="Menlo"/>
+          <w:color w:val="D4D4D4"/>
+          <w:sz w:val="18"/>
+          <w:szCs w:val="18"/>
+        </w:rPr>
+        <w:t>.</w:t>
+      </w:r>
+      <w:r>
+        <w:rPr>
+          <w:rFonts w:ascii="Menlo" w:hAnsi="Menlo" w:cs="Menlo"/>
+          <w:color w:val="9CDCFE"/>
+          <w:sz w:val="18"/>
+          <w:szCs w:val="18"/>
+        </w:rPr>
+        <w:t>timestamp</w:t>
+      </w:r>
+      <w:r>
+        <w:rPr>
+          <w:rFonts w:ascii="Menlo" w:hAnsi="Menlo" w:cs="Menlo"/>
+          <w:color w:val="D4D4D4"/>
+          <w:sz w:val="18"/>
+          <w:szCs w:val="18"/>
+        </w:rPr>
+        <w:t xml:space="preserve"> + </w:t>
+      </w:r>
+      <w:r>
+        <w:rPr>
+          <w:rFonts w:ascii="Menlo" w:hAnsi="Menlo" w:cs="Menlo"/>
+          <w:color w:val="4FC1FF"/>
+          <w:sz w:val="18"/>
+          <w:szCs w:val="18"/>
+        </w:rPr>
+        <w:t>block</w:t>
+      </w:r>
+      <w:r>
+        <w:rPr>
+          <w:rFonts w:ascii="Menlo" w:hAnsi="Menlo" w:cs="Menlo"/>
+          <w:color w:val="D4D4D4"/>
+          <w:sz w:val="18"/>
+          <w:szCs w:val="18"/>
+        </w:rPr>
+        <w:t>.</w:t>
+      </w:r>
+      <w:r>
+        <w:rPr>
+          <w:rFonts w:ascii="Menlo" w:hAnsi="Menlo" w:cs="Menlo"/>
+          <w:color w:val="9CDCFE"/>
+          <w:sz w:val="18"/>
+          <w:szCs w:val="18"/>
+        </w:rPr>
+        <w:t>nonce</w:t>
+      </w:r>
+      <w:r>
+        <w:rPr>
+          <w:rFonts w:ascii="Menlo" w:hAnsi="Menlo" w:cs="Menlo"/>
+          <w:color w:val="D4D4D4"/>
+          <w:sz w:val="18"/>
+          <w:szCs w:val="18"/>
+        </w:rPr>
+        <w:t xml:space="preserve"> + </w:t>
+      </w:r>
+      <w:r>
+        <w:rPr>
+          <w:rFonts w:ascii="Menlo" w:hAnsi="Menlo" w:cs="Menlo"/>
+          <w:color w:val="9CDCFE"/>
+          <w:sz w:val="18"/>
+          <w:szCs w:val="18"/>
+        </w:rPr>
+        <w:t>JSON</w:t>
+      </w:r>
+      <w:r>
+        <w:rPr>
+          <w:rFonts w:ascii="Menlo" w:hAnsi="Menlo" w:cs="Menlo"/>
+          <w:color w:val="D4D4D4"/>
+          <w:sz w:val="18"/>
+          <w:szCs w:val="18"/>
+        </w:rPr>
+        <w:t>.</w:t>
+      </w:r>
+      <w:r>
+        <w:rPr>
+          <w:rFonts w:ascii="Menlo" w:hAnsi="Menlo" w:cs="Menlo"/>
+          <w:color w:val="DCDCAA"/>
+          <w:sz w:val="18"/>
+          <w:szCs w:val="18"/>
+        </w:rPr>
+        <w:t>stringify</w:t>
+      </w:r>
+      <w:r>
+        <w:rPr>
+          <w:rFonts w:ascii="Menlo" w:hAnsi="Menlo" w:cs="Menlo"/>
+          <w:color w:val="D4D4D4"/>
+          <w:sz w:val="18"/>
+          <w:szCs w:val="18"/>
+        </w:rPr>
+        <w:t>(</w:t>
+      </w:r>
+      <w:r>
+        <w:rPr>
+          <w:rFonts w:ascii="Menlo" w:hAnsi="Menlo" w:cs="Menlo"/>
+          <w:color w:val="4FC1FF"/>
+          <w:sz w:val="18"/>
+          <w:szCs w:val="18"/>
+        </w:rPr>
+        <w:t>block</w:t>
+      </w:r>
+      <w:r>
+        <w:rPr>
+          <w:rFonts w:ascii="Menlo" w:hAnsi="Menlo" w:cs="Menlo"/>
+          <w:color w:val="D4D4D4"/>
+          <w:sz w:val="18"/>
+          <w:szCs w:val="18"/>
+        </w:rPr>
+        <w:t>.</w:t>
+      </w:r>
+      <w:r>
+        <w:rPr>
+          <w:rFonts w:ascii="Menlo" w:hAnsi="Menlo" w:cs="Menlo"/>
+          <w:color w:val="9CDCFE"/>
+          <w:sz w:val="18"/>
+          <w:szCs w:val="18"/>
+        </w:rPr>
+        <w:t>data</w:t>
+      </w:r>
+      <w:r>
+        <w:rPr>
+          <w:rFonts w:ascii="Menlo" w:hAnsi="Menlo" w:cs="Menlo"/>
+          <w:color w:val="D4D4D4"/>
+          <w:sz w:val="18"/>
+          <w:szCs w:val="18"/>
+        </w:rPr>
+        <w:t>)).</w:t>
+      </w:r>
+      <w:r>
+        <w:rPr>
+          <w:rFonts w:ascii="Menlo" w:hAnsi="Menlo" w:cs="Menlo"/>
+          <w:color w:val="DCDCAA"/>
+          <w:sz w:val="18"/>
+          <w:szCs w:val="18"/>
+        </w:rPr>
+        <w:t>toString</w:t>
+      </w:r>
+      <w:r>
+        <w:rPr>
+          <w:rFonts w:ascii="Menlo" w:hAnsi="Menlo" w:cs="Menlo"/>
+          <w:color w:val="D4D4D4"/>
+          <w:sz w:val="18"/>
+          <w:szCs w:val="18"/>
+        </w:rPr>
+        <w:t>());</w:t>
+      </w:r>
+    </w:p>
+    <w:p>
+      <w:pPr>
+        <w:shd w:val="clear" w:color="auto" w:fill="1E1E1E"/>
+        <w:spacing w:line="270" w:lineRule="atLeast"/>
+        <w:ind w:firstLine="0"/>
+        <w:jc w:val="left"/>
+        <w:rPr>
+          <w:rFonts w:ascii="Menlo" w:hAnsi="Menlo" w:cs="Menlo"/>
+          <w:color w:val="D4D4D4"/>
+          <w:sz w:val="18"/>
+          <w:szCs w:val="18"/>
+        </w:rPr>
+      </w:pPr>
+      <w:r>
+        <w:rPr>
+          <w:rFonts w:ascii="Menlo" w:hAnsi="Menlo" w:cs="Menlo"/>
+          <w:color w:val="D4D4D4"/>
+          <w:sz w:val="18"/>
+          <w:szCs w:val="18"/>
+        </w:rPr>
+        <w:t xml:space="preserve">    });</w:t>
+      </w:r>
+    </w:p>
+    <w:p>
+      <w:pPr>
+        <w:shd w:val="clear" w:color="auto" w:fill="1E1E1E"/>
+        <w:spacing w:line="270" w:lineRule="atLeast"/>
+        <w:ind w:firstLine="0"/>
+        <w:jc w:val="left"/>
+        <w:rPr>
+          <w:rFonts w:ascii="Menlo" w:hAnsi="Menlo" w:cs="Menlo"/>
+          <w:color w:val="D4D4D4"/>
+          <w:sz w:val="18"/>
+          <w:szCs w:val="18"/>
+        </w:rPr>
+      </w:pPr>
+    </w:p>
+    <w:p>
+      <w:pPr>
+        <w:shd w:val="clear" w:color="auto" w:fill="1E1E1E"/>
+        <w:spacing w:line="270" w:lineRule="atLeast"/>
+        <w:ind w:firstLine="0"/>
+        <w:jc w:val="left"/>
+        <w:rPr>
+          <w:rFonts w:ascii="Menlo" w:hAnsi="Menlo" w:cs="Menlo"/>
+          <w:color w:val="D4D4D4"/>
+          <w:sz w:val="18"/>
+          <w:szCs w:val="18"/>
+        </w:rPr>
+      </w:pPr>
+      <w:r>
+        <w:rPr>
+          <w:rFonts w:ascii="Menlo" w:hAnsi="Menlo" w:cs="Menlo"/>
+          <w:color w:val="D4D4D4"/>
+          <w:sz w:val="18"/>
+          <w:szCs w:val="18"/>
+        </w:rPr>
+        <w:t xml:space="preserve">    </w:t>
+      </w:r>
+      <w:r>
+        <w:rPr>
+          <w:rFonts w:ascii="Menlo" w:hAnsi="Menlo" w:cs="Menlo"/>
+          <w:color w:val="DCDCAA"/>
+          <w:sz w:val="18"/>
+          <w:szCs w:val="18"/>
+        </w:rPr>
+        <w:t>test</w:t>
+      </w:r>
+      <w:r>
+        <w:rPr>
+          <w:rFonts w:ascii="Menlo" w:hAnsi="Menlo" w:cs="Menlo"/>
+          <w:color w:val="D4D4D4"/>
+          <w:sz w:val="18"/>
+          <w:szCs w:val="18"/>
+        </w:rPr>
+        <w:t>(</w:t>
+      </w:r>
+      <w:r>
+        <w:rPr>
+          <w:rFonts w:ascii="Menlo" w:hAnsi="Menlo" w:cs="Menlo"/>
+          <w:color w:val="CE9178"/>
+          <w:sz w:val="18"/>
+          <w:szCs w:val="18"/>
+        </w:rPr>
+        <w:t>'should mine block correctly'</w:t>
+      </w:r>
+      <w:r>
+        <w:rPr>
+          <w:rFonts w:ascii="Menlo" w:hAnsi="Menlo" w:cs="Menlo"/>
+          <w:color w:val="D4D4D4"/>
+          <w:sz w:val="18"/>
+          <w:szCs w:val="18"/>
+        </w:rPr>
+        <w:t xml:space="preserve">, () </w:t>
+      </w:r>
+      <w:r>
+        <w:rPr>
+          <w:rFonts w:ascii="Menlo" w:hAnsi="Menlo" w:cs="Menlo"/>
+          <w:color w:val="569CD6"/>
+          <w:sz w:val="18"/>
+          <w:szCs w:val="18"/>
+        </w:rPr>
+        <w:t>=&gt;</w:t>
+      </w:r>
+      <w:r>
+        <w:rPr>
+          <w:rFonts w:ascii="Menlo" w:hAnsi="Menlo" w:cs="Menlo"/>
+          <w:color w:val="D4D4D4"/>
+          <w:sz w:val="18"/>
+          <w:szCs w:val="18"/>
+        </w:rPr>
+        <w:t xml:space="preserve"> {</w:t>
+      </w:r>
+    </w:p>
+    <w:p>
+      <w:pPr>
+        <w:shd w:val="clear" w:color="auto" w:fill="1E1E1E"/>
+        <w:spacing w:line="270" w:lineRule="atLeast"/>
+        <w:ind w:firstLine="0"/>
+        <w:jc w:val="left"/>
+        <w:rPr>
+          <w:rFonts w:ascii="Menlo" w:hAnsi="Menlo" w:cs="Menlo"/>
+          <w:color w:val="D4D4D4"/>
+          <w:sz w:val="18"/>
+          <w:szCs w:val="18"/>
+        </w:rPr>
+      </w:pPr>
+      <w:r>
+        <w:rPr>
+          <w:rFonts w:ascii="Menlo" w:hAnsi="Menlo" w:cs="Menlo"/>
+          <w:color w:val="D4D4D4"/>
+          <w:sz w:val="18"/>
+          <w:szCs w:val="18"/>
+        </w:rPr>
+        <w:t xml:space="preserve">        </w:t>
+      </w:r>
+      <w:r>
+        <w:rPr>
+          <w:rFonts w:ascii="Menlo" w:hAnsi="Menlo" w:cs="Menlo"/>
+          <w:color w:val="569CD6"/>
+          <w:sz w:val="18"/>
+          <w:szCs w:val="18"/>
+        </w:rPr>
+        <w:t>const</w:t>
+      </w:r>
+      <w:r>
+        <w:rPr>
+          <w:rFonts w:ascii="Menlo" w:hAnsi="Menlo" w:cs="Menlo"/>
+          <w:color w:val="D4D4D4"/>
+          <w:sz w:val="18"/>
+          <w:szCs w:val="18"/>
+        </w:rPr>
+        <w:t xml:space="preserve"> </w:t>
+      </w:r>
+      <w:r>
+        <w:rPr>
+          <w:rFonts w:ascii="Menlo" w:hAnsi="Menlo" w:cs="Menlo"/>
+          <w:color w:val="4FC1FF"/>
+          <w:sz w:val="18"/>
+          <w:szCs w:val="18"/>
+        </w:rPr>
+        <w:t>block</w:t>
+      </w:r>
+      <w:r>
+        <w:rPr>
+          <w:rFonts w:ascii="Menlo" w:hAnsi="Menlo" w:cs="Menlo"/>
+          <w:color w:val="D4D4D4"/>
+          <w:sz w:val="18"/>
+          <w:szCs w:val="18"/>
+        </w:rPr>
+        <w:t xml:space="preserve"> = </w:t>
+      </w:r>
+      <w:r>
+        <w:rPr>
+          <w:rFonts w:ascii="Menlo" w:hAnsi="Menlo" w:cs="Menlo"/>
+          <w:color w:val="569CD6"/>
+          <w:sz w:val="18"/>
+          <w:szCs w:val="18"/>
+        </w:rPr>
+        <w:t>new</w:t>
+      </w:r>
+      <w:r>
+        <w:rPr>
+          <w:rFonts w:ascii="Menlo" w:hAnsi="Menlo" w:cs="Menlo"/>
+          <w:color w:val="D4D4D4"/>
+          <w:sz w:val="18"/>
+          <w:szCs w:val="18"/>
+        </w:rPr>
+        <w:t xml:space="preserve"> </w:t>
+      </w:r>
+      <w:r>
+        <w:rPr>
+          <w:rFonts w:ascii="Menlo" w:hAnsi="Menlo" w:cs="Menlo"/>
+          <w:color w:val="4EC9B0"/>
+          <w:sz w:val="18"/>
+          <w:szCs w:val="18"/>
+        </w:rPr>
+        <w:t>Block</w:t>
+      </w:r>
+      <w:r>
+        <w:rPr>
+          <w:rFonts w:ascii="Menlo" w:hAnsi="Menlo" w:cs="Menlo"/>
+          <w:color w:val="D4D4D4"/>
+          <w:sz w:val="18"/>
+          <w:szCs w:val="18"/>
+        </w:rPr>
+        <w:t>(</w:t>
+      </w:r>
+      <w:r>
+        <w:rPr>
+          <w:rFonts w:ascii="Menlo" w:hAnsi="Menlo" w:cs="Menlo"/>
+          <w:color w:val="B5CEA8"/>
+          <w:sz w:val="18"/>
+          <w:szCs w:val="18"/>
+        </w:rPr>
+        <w:t>1</w:t>
+      </w:r>
+      <w:r>
+        <w:rPr>
+          <w:rFonts w:ascii="Menlo" w:hAnsi="Menlo" w:cs="Menlo"/>
+          <w:color w:val="D4D4D4"/>
+          <w:sz w:val="18"/>
+          <w:szCs w:val="18"/>
+        </w:rPr>
+        <w:t xml:space="preserve">, </w:t>
+      </w:r>
+      <w:r>
+        <w:rPr>
+          <w:rFonts w:ascii="Menlo" w:hAnsi="Menlo" w:cs="Menlo"/>
+          <w:color w:val="CE9178"/>
+          <w:sz w:val="18"/>
+          <w:szCs w:val="18"/>
+        </w:rPr>
+        <w:t>"09/03/2025"</w:t>
+      </w:r>
+      <w:r>
+        <w:rPr>
+          <w:rFonts w:ascii="Menlo" w:hAnsi="Menlo" w:cs="Menlo"/>
+          <w:color w:val="D4D4D4"/>
+          <w:sz w:val="18"/>
+          <w:szCs w:val="18"/>
+        </w:rPr>
+        <w:t xml:space="preserve">, { </w:t>
+      </w:r>
+      <w:r>
+        <w:rPr>
+          <w:rFonts w:ascii="Menlo" w:hAnsi="Menlo" w:cs="Menlo"/>
+          <w:color w:val="9CDCFE"/>
+          <w:sz w:val="18"/>
+          <w:szCs w:val="18"/>
+        </w:rPr>
+        <w:t>amount:</w:t>
+      </w:r>
+      <w:r>
+        <w:rPr>
+          <w:rFonts w:ascii="Menlo" w:hAnsi="Menlo" w:cs="Menlo"/>
+          <w:color w:val="D4D4D4"/>
+          <w:sz w:val="18"/>
+          <w:szCs w:val="18"/>
+        </w:rPr>
+        <w:t xml:space="preserve"> </w:t>
+      </w:r>
+      <w:r>
+        <w:rPr>
+          <w:rFonts w:ascii="Menlo" w:hAnsi="Menlo" w:cs="Menlo"/>
+          <w:color w:val="B5CEA8"/>
+          <w:sz w:val="18"/>
+          <w:szCs w:val="18"/>
+        </w:rPr>
+        <w:t>50</w:t>
+      </w:r>
+      <w:r>
+        <w:rPr>
+          <w:rFonts w:ascii="Menlo" w:hAnsi="Menlo" w:cs="Menlo"/>
+          <w:color w:val="D4D4D4"/>
+          <w:sz w:val="18"/>
+          <w:szCs w:val="18"/>
+        </w:rPr>
+        <w:t xml:space="preserve"> });</w:t>
+      </w:r>
+    </w:p>
+    <w:p>
+      <w:pPr>
+        <w:shd w:val="clear" w:color="auto" w:fill="1E1E1E"/>
+        <w:spacing w:line="270" w:lineRule="atLeast"/>
+        <w:ind w:firstLine="0"/>
+        <w:jc w:val="left"/>
+        <w:rPr>
+          <w:rFonts w:ascii="Menlo" w:hAnsi="Menlo" w:cs="Menlo"/>
+          <w:color w:val="D4D4D4"/>
+          <w:sz w:val="18"/>
+          <w:szCs w:val="18"/>
+        </w:rPr>
+      </w:pPr>
+      <w:r>
+        <w:rPr>
+          <w:rFonts w:ascii="Menlo" w:hAnsi="Menlo" w:cs="Menlo"/>
+          <w:color w:val="D4D4D4"/>
+          <w:sz w:val="18"/>
+          <w:szCs w:val="18"/>
+        </w:rPr>
+        <w:t xml:space="preserve">        </w:t>
+      </w:r>
+      <w:r>
+        <w:rPr>
+          <w:rFonts w:ascii="Menlo" w:hAnsi="Menlo" w:cs="Menlo"/>
+          <w:color w:val="4FC1FF"/>
+          <w:sz w:val="18"/>
+          <w:szCs w:val="18"/>
+        </w:rPr>
+        <w:t>block</w:t>
+      </w:r>
+      <w:r>
+        <w:rPr>
+          <w:rFonts w:ascii="Menlo" w:hAnsi="Menlo" w:cs="Menlo"/>
+          <w:color w:val="D4D4D4"/>
+          <w:sz w:val="18"/>
+          <w:szCs w:val="18"/>
+        </w:rPr>
+        <w:t>.</w:t>
+      </w:r>
+      <w:r>
+        <w:rPr>
+          <w:rFonts w:ascii="Menlo" w:hAnsi="Menlo" w:cs="Menlo"/>
+          <w:color w:val="DCDCAA"/>
+          <w:sz w:val="18"/>
+          <w:szCs w:val="18"/>
+        </w:rPr>
+        <w:t>mineBlock</w:t>
+      </w:r>
+      <w:r>
+        <w:rPr>
+          <w:rFonts w:ascii="Menlo" w:hAnsi="Menlo" w:cs="Menlo"/>
+          <w:color w:val="D4D4D4"/>
+          <w:sz w:val="18"/>
+          <w:szCs w:val="18"/>
+        </w:rPr>
+        <w:t>(</w:t>
+      </w:r>
+      <w:r>
+        <w:rPr>
+          <w:rFonts w:ascii="Menlo" w:hAnsi="Menlo" w:cs="Menlo"/>
+          <w:color w:val="9CDCFE"/>
+          <w:sz w:val="18"/>
+          <w:szCs w:val="18"/>
+        </w:rPr>
+        <w:t>blockchain</w:t>
+      </w:r>
+      <w:r>
+        <w:rPr>
+          <w:rFonts w:ascii="Menlo" w:hAnsi="Menlo" w:cs="Menlo"/>
+          <w:color w:val="D4D4D4"/>
+          <w:sz w:val="18"/>
+          <w:szCs w:val="18"/>
+        </w:rPr>
+        <w:t>.</w:t>
+      </w:r>
+      <w:r>
+        <w:rPr>
+          <w:rFonts w:ascii="Menlo" w:hAnsi="Menlo" w:cs="Menlo"/>
+          <w:color w:val="9CDCFE"/>
+          <w:sz w:val="18"/>
+          <w:szCs w:val="18"/>
+        </w:rPr>
+        <w:t>difficulty</w:t>
+      </w:r>
+      <w:r>
+        <w:rPr>
+          <w:rFonts w:ascii="Menlo" w:hAnsi="Menlo" w:cs="Menlo"/>
+          <w:color w:val="D4D4D4"/>
+          <w:sz w:val="18"/>
+          <w:szCs w:val="18"/>
+        </w:rPr>
+        <w:t>);</w:t>
+      </w:r>
+    </w:p>
+    <w:p>
+      <w:pPr>
+        <w:shd w:val="clear" w:color="auto" w:fill="1E1E1E"/>
+        <w:spacing w:line="270" w:lineRule="atLeast"/>
+        <w:ind w:firstLine="0"/>
+        <w:jc w:val="left"/>
+        <w:rPr>
+          <w:rFonts w:ascii="Menlo" w:hAnsi="Menlo" w:cs="Menlo"/>
+          <w:color w:val="D4D4D4"/>
+          <w:sz w:val="18"/>
+          <w:szCs w:val="18"/>
+        </w:rPr>
+      </w:pPr>
+      <w:r>
+        <w:rPr>
+          <w:rFonts w:ascii="Menlo" w:hAnsi="Menlo" w:cs="Menlo"/>
+          <w:color w:val="D4D4D4"/>
+          <w:sz w:val="18"/>
+          <w:szCs w:val="18"/>
+        </w:rPr>
+        <w:lastRenderedPageBreak/>
+        <w:t xml:space="preserve">        </w:t>
+      </w:r>
+    </w:p>
+    <w:p>
+      <w:pPr>
+        <w:shd w:val="clear" w:color="auto" w:fill="1E1E1E"/>
+        <w:spacing w:line="270" w:lineRule="atLeast"/>
+        <w:ind w:firstLine="0"/>
+        <w:jc w:val="left"/>
+        <w:rPr>
+          <w:rFonts w:ascii="Menlo" w:hAnsi="Menlo" w:cs="Menlo"/>
+          <w:color w:val="D4D4D4"/>
+          <w:sz w:val="18"/>
+          <w:szCs w:val="18"/>
+        </w:rPr>
+      </w:pPr>
+      <w:r>
+        <w:rPr>
+          <w:rFonts w:ascii="Menlo" w:hAnsi="Menlo" w:cs="Menlo"/>
+          <w:color w:val="D4D4D4"/>
+          <w:sz w:val="18"/>
+          <w:szCs w:val="18"/>
+        </w:rPr>
+        <w:t xml:space="preserve">        </w:t>
+      </w:r>
+      <w:r>
+        <w:rPr>
+          <w:rFonts w:ascii="Menlo" w:hAnsi="Menlo" w:cs="Menlo"/>
+          <w:color w:val="DCDCAA"/>
+          <w:sz w:val="18"/>
+          <w:szCs w:val="18"/>
+        </w:rPr>
+        <w:t>expect</w:t>
+      </w:r>
+      <w:r>
+        <w:rPr>
+          <w:rFonts w:ascii="Menlo" w:hAnsi="Menlo" w:cs="Menlo"/>
+          <w:color w:val="D4D4D4"/>
+          <w:sz w:val="18"/>
+          <w:szCs w:val="18"/>
+        </w:rPr>
+        <w:t>(</w:t>
+      </w:r>
+      <w:r>
+        <w:rPr>
+          <w:rFonts w:ascii="Menlo" w:hAnsi="Menlo" w:cs="Menlo"/>
+          <w:color w:val="4FC1FF"/>
+          <w:sz w:val="18"/>
+          <w:szCs w:val="18"/>
+        </w:rPr>
+        <w:t>block</w:t>
+      </w:r>
+      <w:r>
+        <w:rPr>
+          <w:rFonts w:ascii="Menlo" w:hAnsi="Menlo" w:cs="Menlo"/>
+          <w:color w:val="D4D4D4"/>
+          <w:sz w:val="18"/>
+          <w:szCs w:val="18"/>
+        </w:rPr>
+        <w:t>.</w:t>
+      </w:r>
+      <w:r>
+        <w:rPr>
+          <w:rFonts w:ascii="Menlo" w:hAnsi="Menlo" w:cs="Menlo"/>
+          <w:color w:val="9CDCFE"/>
+          <w:sz w:val="18"/>
+          <w:szCs w:val="18"/>
+        </w:rPr>
+        <w:t>hash</w:t>
+      </w:r>
+      <w:r>
+        <w:rPr>
+          <w:rFonts w:ascii="Menlo" w:hAnsi="Menlo" w:cs="Menlo"/>
+          <w:color w:val="D4D4D4"/>
+          <w:sz w:val="18"/>
+          <w:szCs w:val="18"/>
+        </w:rPr>
+        <w:t>.</w:t>
+      </w:r>
+      <w:r>
+        <w:rPr>
+          <w:rFonts w:ascii="Menlo" w:hAnsi="Menlo" w:cs="Menlo"/>
+          <w:color w:val="DCDCAA"/>
+          <w:sz w:val="18"/>
+          <w:szCs w:val="18"/>
+        </w:rPr>
+        <w:t>substring</w:t>
+      </w:r>
+      <w:r>
+        <w:rPr>
+          <w:rFonts w:ascii="Menlo" w:hAnsi="Menlo" w:cs="Menlo"/>
+          <w:color w:val="D4D4D4"/>
+          <w:sz w:val="18"/>
+          <w:szCs w:val="18"/>
+        </w:rPr>
+        <w:t>(</w:t>
+      </w:r>
+      <w:r>
+        <w:rPr>
+          <w:rFonts w:ascii="Menlo" w:hAnsi="Menlo" w:cs="Menlo"/>
+          <w:color w:val="B5CEA8"/>
+          <w:sz w:val="18"/>
+          <w:szCs w:val="18"/>
+        </w:rPr>
+        <w:t>0</w:t>
+      </w:r>
+      <w:r>
+        <w:rPr>
+          <w:rFonts w:ascii="Menlo" w:hAnsi="Menlo" w:cs="Menlo"/>
+          <w:color w:val="D4D4D4"/>
+          <w:sz w:val="18"/>
+          <w:szCs w:val="18"/>
+        </w:rPr>
+        <w:t xml:space="preserve">, </w:t>
+      </w:r>
+      <w:r>
+        <w:rPr>
+          <w:rFonts w:ascii="Menlo" w:hAnsi="Menlo" w:cs="Menlo"/>
+          <w:color w:val="9CDCFE"/>
+          <w:sz w:val="18"/>
+          <w:szCs w:val="18"/>
+        </w:rPr>
+        <w:t>blockchain</w:t>
+      </w:r>
+      <w:r>
+        <w:rPr>
+          <w:rFonts w:ascii="Menlo" w:hAnsi="Menlo" w:cs="Menlo"/>
+          <w:color w:val="D4D4D4"/>
+          <w:sz w:val="18"/>
+          <w:szCs w:val="18"/>
+        </w:rPr>
+        <w:t>.</w:t>
+      </w:r>
+      <w:r>
+        <w:rPr>
+          <w:rFonts w:ascii="Menlo" w:hAnsi="Menlo" w:cs="Menlo"/>
+          <w:color w:val="9CDCFE"/>
+          <w:sz w:val="18"/>
+          <w:szCs w:val="18"/>
+        </w:rPr>
+        <w:t>difficulty</w:t>
+      </w:r>
+      <w:r>
+        <w:rPr>
+          <w:rFonts w:ascii="Menlo" w:hAnsi="Menlo" w:cs="Menlo"/>
+          <w:color w:val="D4D4D4"/>
+          <w:sz w:val="18"/>
+          <w:szCs w:val="18"/>
+        </w:rPr>
+        <w:t>)).</w:t>
+      </w:r>
+      <w:r>
+        <w:rPr>
+          <w:rFonts w:ascii="Menlo" w:hAnsi="Menlo" w:cs="Menlo"/>
+          <w:color w:val="DCDCAA"/>
+          <w:sz w:val="18"/>
+          <w:szCs w:val="18"/>
+        </w:rPr>
+        <w:t>toBe</w:t>
+      </w:r>
+      <w:r>
+        <w:rPr>
+          <w:rFonts w:ascii="Menlo" w:hAnsi="Menlo" w:cs="Menlo"/>
+          <w:color w:val="D4D4D4"/>
+          <w:sz w:val="18"/>
+          <w:szCs w:val="18"/>
+        </w:rPr>
+        <w:t>(</w:t>
+      </w:r>
+      <w:r>
+        <w:rPr>
+          <w:rFonts w:ascii="Menlo" w:hAnsi="Menlo" w:cs="Menlo"/>
+          <w:color w:val="4EC9B0"/>
+          <w:sz w:val="18"/>
+          <w:szCs w:val="18"/>
+        </w:rPr>
+        <w:t>Array</w:t>
+      </w:r>
+      <w:r>
+        <w:rPr>
+          <w:rFonts w:ascii="Menlo" w:hAnsi="Menlo" w:cs="Menlo"/>
+          <w:color w:val="D4D4D4"/>
+          <w:sz w:val="18"/>
+          <w:szCs w:val="18"/>
+        </w:rPr>
+        <w:t>(</w:t>
+      </w:r>
+      <w:r>
+        <w:rPr>
+          <w:rFonts w:ascii="Menlo" w:hAnsi="Menlo" w:cs="Menlo"/>
+          <w:color w:val="9CDCFE"/>
+          <w:sz w:val="18"/>
+          <w:szCs w:val="18"/>
+        </w:rPr>
+        <w:t>blockchain</w:t>
+      </w:r>
+      <w:r>
+        <w:rPr>
+          <w:rFonts w:ascii="Menlo" w:hAnsi="Menlo" w:cs="Menlo"/>
+          <w:color w:val="D4D4D4"/>
+          <w:sz w:val="18"/>
+          <w:szCs w:val="18"/>
+        </w:rPr>
+        <w:t>.</w:t>
+      </w:r>
+      <w:r>
+        <w:rPr>
+          <w:rFonts w:ascii="Menlo" w:hAnsi="Menlo" w:cs="Menlo"/>
+          <w:color w:val="9CDCFE"/>
+          <w:sz w:val="18"/>
+          <w:szCs w:val="18"/>
+        </w:rPr>
+        <w:t>difficulty</w:t>
+      </w:r>
+      <w:r>
+        <w:rPr>
+          <w:rFonts w:ascii="Menlo" w:hAnsi="Menlo" w:cs="Menlo"/>
+          <w:color w:val="D4D4D4"/>
+          <w:sz w:val="18"/>
+          <w:szCs w:val="18"/>
+        </w:rPr>
+        <w:t xml:space="preserve"> + </w:t>
+      </w:r>
+      <w:r>
+        <w:rPr>
+          <w:rFonts w:ascii="Menlo" w:hAnsi="Menlo" w:cs="Menlo"/>
+          <w:color w:val="B5CEA8"/>
+          <w:sz w:val="18"/>
+          <w:szCs w:val="18"/>
+        </w:rPr>
+        <w:t>1</w:t>
+      </w:r>
+      <w:r>
+        <w:rPr>
+          <w:rFonts w:ascii="Menlo" w:hAnsi="Menlo" w:cs="Menlo"/>
+          <w:color w:val="D4D4D4"/>
+          <w:sz w:val="18"/>
+          <w:szCs w:val="18"/>
+        </w:rPr>
+        <w:t>).</w:t>
+      </w:r>
+      <w:r>
+        <w:rPr>
+          <w:rFonts w:ascii="Menlo" w:hAnsi="Menlo" w:cs="Menlo"/>
+          <w:color w:val="DCDCAA"/>
+          <w:sz w:val="18"/>
+          <w:szCs w:val="18"/>
+        </w:rPr>
+        <w:t>join</w:t>
+      </w:r>
+      <w:r>
+        <w:rPr>
+          <w:rFonts w:ascii="Menlo" w:hAnsi="Menlo" w:cs="Menlo"/>
+          <w:color w:val="D4D4D4"/>
+          <w:sz w:val="18"/>
+          <w:szCs w:val="18"/>
+        </w:rPr>
+        <w:t>(</w:t>
+      </w:r>
+      <w:r>
+        <w:rPr>
+          <w:rFonts w:ascii="Menlo" w:hAnsi="Menlo" w:cs="Menlo"/>
+          <w:color w:val="CE9178"/>
+          <w:sz w:val="18"/>
+          <w:szCs w:val="18"/>
+        </w:rPr>
+        <w:t>"0"</w:t>
+      </w:r>
+      <w:r>
+        <w:rPr>
+          <w:rFonts w:ascii="Menlo" w:hAnsi="Menlo" w:cs="Menlo"/>
+          <w:color w:val="D4D4D4"/>
+          <w:sz w:val="18"/>
+          <w:szCs w:val="18"/>
+        </w:rPr>
+        <w:t>));</w:t>
+      </w:r>
+    </w:p>
+    <w:p>
+      <w:pPr>
+        <w:shd w:val="clear" w:color="auto" w:fill="1E1E1E"/>
+        <w:spacing w:line="270" w:lineRule="atLeast"/>
+        <w:ind w:firstLine="0"/>
+        <w:jc w:val="left"/>
+        <w:rPr>
+          <w:rFonts w:ascii="Menlo" w:hAnsi="Menlo" w:cs="Menlo"/>
+          <w:color w:val="D4D4D4"/>
+          <w:sz w:val="18"/>
+          <w:szCs w:val="18"/>
+        </w:rPr>
+      </w:pPr>
+      <w:r>
+        <w:rPr>
+          <w:rFonts w:ascii="Menlo" w:hAnsi="Menlo" w:cs="Menlo"/>
+          <w:color w:val="D4D4D4"/>
+          <w:sz w:val="18"/>
+          <w:szCs w:val="18"/>
+        </w:rPr>
+        <w:t xml:space="preserve">    });</w:t>
+      </w:r>
+    </w:p>
+    <w:p>
+      <w:pPr>
+        <w:shd w:val="clear" w:color="auto" w:fill="1E1E1E"/>
+        <w:spacing w:line="270" w:lineRule="atLeast"/>
+        <w:ind w:firstLine="0"/>
+        <w:jc w:val="left"/>
+        <w:rPr>
+          <w:rFonts w:ascii="Menlo" w:hAnsi="Menlo" w:cs="Menlo"/>
+          <w:color w:val="D4D4D4"/>
+          <w:sz w:val="18"/>
+          <w:szCs w:val="18"/>
+        </w:rPr>
+      </w:pPr>
+    </w:p>
+    <w:p>
+      <w:pPr>
+        <w:shd w:val="clear" w:color="auto" w:fill="1E1E1E"/>
+        <w:spacing w:line="270" w:lineRule="atLeast"/>
+        <w:ind w:firstLine="0"/>
+        <w:jc w:val="left"/>
+        <w:rPr>
+          <w:rFonts w:ascii="Menlo" w:hAnsi="Menlo" w:cs="Menlo"/>
+          <w:color w:val="D4D4D4"/>
+          <w:sz w:val="18"/>
+          <w:szCs w:val="18"/>
+        </w:rPr>
+      </w:pPr>
+      <w:r>
+        <w:rPr>
+          <w:rFonts w:ascii="Menlo" w:hAnsi="Menlo" w:cs="Menlo"/>
+          <w:color w:val="D4D4D4"/>
+          <w:sz w:val="18"/>
+          <w:szCs w:val="18"/>
+        </w:rPr>
+        <w:t xml:space="preserve">    </w:t>
+      </w:r>
+      <w:r>
+        <w:rPr>
+          <w:rFonts w:ascii="Menlo" w:hAnsi="Menlo" w:cs="Menlo"/>
+          <w:color w:val="DCDCAA"/>
+          <w:sz w:val="18"/>
+          <w:szCs w:val="18"/>
+        </w:rPr>
+        <w:t>test</w:t>
+      </w:r>
+      <w:r>
+        <w:rPr>
+          <w:rFonts w:ascii="Menlo" w:hAnsi="Menlo" w:cs="Menlo"/>
+          <w:color w:val="D4D4D4"/>
+          <w:sz w:val="18"/>
+          <w:szCs w:val="18"/>
+        </w:rPr>
+        <w:t>(</w:t>
+      </w:r>
+      <w:r>
+        <w:rPr>
+          <w:rFonts w:ascii="Menlo" w:hAnsi="Menlo" w:cs="Menlo"/>
+          <w:color w:val="CE9178"/>
+          <w:sz w:val="18"/>
+          <w:szCs w:val="18"/>
+        </w:rPr>
+        <w:t>'should add a new block and validate chain correctly'</w:t>
+      </w:r>
+      <w:r>
+        <w:rPr>
+          <w:rFonts w:ascii="Menlo" w:hAnsi="Menlo" w:cs="Menlo"/>
+          <w:color w:val="D4D4D4"/>
+          <w:sz w:val="18"/>
+          <w:szCs w:val="18"/>
+        </w:rPr>
+        <w:t xml:space="preserve">, () </w:t>
+      </w:r>
+      <w:r>
+        <w:rPr>
+          <w:rFonts w:ascii="Menlo" w:hAnsi="Menlo" w:cs="Menlo"/>
+          <w:color w:val="569CD6"/>
+          <w:sz w:val="18"/>
+          <w:szCs w:val="18"/>
+        </w:rPr>
+        <w:t>=&gt;</w:t>
+      </w:r>
+      <w:r>
+        <w:rPr>
+          <w:rFonts w:ascii="Menlo" w:hAnsi="Menlo" w:cs="Menlo"/>
+          <w:color w:val="D4D4D4"/>
+          <w:sz w:val="18"/>
+          <w:szCs w:val="18"/>
+        </w:rPr>
+        <w:t xml:space="preserve"> {</w:t>
+      </w:r>
+    </w:p>
+    <w:p>
+      <w:pPr>
+        <w:shd w:val="clear" w:color="auto" w:fill="1E1E1E"/>
+        <w:spacing w:line="270" w:lineRule="atLeast"/>
+        <w:ind w:firstLine="0"/>
+        <w:jc w:val="left"/>
+        <w:rPr>
+          <w:rFonts w:ascii="Menlo" w:hAnsi="Menlo" w:cs="Menlo"/>
+          <w:color w:val="D4D4D4"/>
+          <w:sz w:val="18"/>
+          <w:szCs w:val="18"/>
+        </w:rPr>
+      </w:pPr>
+      <w:r>
+        <w:rPr>
+          <w:rFonts w:ascii="Menlo" w:hAnsi="Menlo" w:cs="Menlo"/>
+          <w:color w:val="D4D4D4"/>
+          <w:sz w:val="18"/>
+          <w:szCs w:val="18"/>
+        </w:rPr>
+        <w:t xml:space="preserve">        </w:t>
+      </w:r>
+      <w:r>
+        <w:rPr>
+          <w:rFonts w:ascii="Menlo" w:hAnsi="Menlo" w:cs="Menlo"/>
+          <w:color w:val="9CDCFE"/>
+          <w:sz w:val="18"/>
+          <w:szCs w:val="18"/>
+        </w:rPr>
+        <w:t>blockchain</w:t>
+      </w:r>
+      <w:r>
+        <w:rPr>
+          <w:rFonts w:ascii="Menlo" w:hAnsi="Menlo" w:cs="Menlo"/>
+          <w:color w:val="D4D4D4"/>
+          <w:sz w:val="18"/>
+          <w:szCs w:val="18"/>
+        </w:rPr>
+        <w:t>.</w:t>
+      </w:r>
+      <w:r>
+        <w:rPr>
+          <w:rFonts w:ascii="Menlo" w:hAnsi="Menlo" w:cs="Menlo"/>
+          <w:color w:val="DCDCAA"/>
+          <w:sz w:val="18"/>
+          <w:szCs w:val="18"/>
+        </w:rPr>
+        <w:t>addBlock</w:t>
+      </w:r>
+      <w:r>
+        <w:rPr>
+          <w:rFonts w:ascii="Menlo" w:hAnsi="Menlo" w:cs="Menlo"/>
+          <w:color w:val="D4D4D4"/>
+          <w:sz w:val="18"/>
+          <w:szCs w:val="18"/>
+        </w:rPr>
+        <w:t>(</w:t>
+      </w:r>
+      <w:r>
+        <w:rPr>
+          <w:rFonts w:ascii="Menlo" w:hAnsi="Menlo" w:cs="Menlo"/>
+          <w:color w:val="569CD6"/>
+          <w:sz w:val="18"/>
+          <w:szCs w:val="18"/>
+        </w:rPr>
+        <w:t>new</w:t>
+      </w:r>
+      <w:r>
+        <w:rPr>
+          <w:rFonts w:ascii="Menlo" w:hAnsi="Menlo" w:cs="Menlo"/>
+          <w:color w:val="D4D4D4"/>
+          <w:sz w:val="18"/>
+          <w:szCs w:val="18"/>
+        </w:rPr>
+        <w:t xml:space="preserve"> </w:t>
+      </w:r>
+      <w:r>
+        <w:rPr>
+          <w:rFonts w:ascii="Menlo" w:hAnsi="Menlo" w:cs="Menlo"/>
+          <w:color w:val="4EC9B0"/>
+          <w:sz w:val="18"/>
+          <w:szCs w:val="18"/>
+        </w:rPr>
+        <w:t>Block</w:t>
+      </w:r>
+      <w:r>
+        <w:rPr>
+          <w:rFonts w:ascii="Menlo" w:hAnsi="Menlo" w:cs="Menlo"/>
+          <w:color w:val="D4D4D4"/>
+          <w:sz w:val="18"/>
+          <w:szCs w:val="18"/>
+        </w:rPr>
+        <w:t>(</w:t>
+      </w:r>
+      <w:r>
+        <w:rPr>
+          <w:rFonts w:ascii="Menlo" w:hAnsi="Menlo" w:cs="Menlo"/>
+          <w:color w:val="B5CEA8"/>
+          <w:sz w:val="18"/>
+          <w:szCs w:val="18"/>
+        </w:rPr>
+        <w:t>4</w:t>
+      </w:r>
+      <w:r>
+        <w:rPr>
+          <w:rFonts w:ascii="Menlo" w:hAnsi="Menlo" w:cs="Menlo"/>
+          <w:color w:val="D4D4D4"/>
+          <w:sz w:val="18"/>
+          <w:szCs w:val="18"/>
+        </w:rPr>
+        <w:t xml:space="preserve">, </w:t>
+      </w:r>
+      <w:r>
+        <w:rPr>
+          <w:rFonts w:ascii="Menlo" w:hAnsi="Menlo" w:cs="Menlo"/>
+          <w:color w:val="CE9178"/>
+          <w:sz w:val="18"/>
+          <w:szCs w:val="18"/>
+        </w:rPr>
+        <w:t>"09/03/2025"</w:t>
+      </w:r>
+      <w:r>
+        <w:rPr>
+          <w:rFonts w:ascii="Menlo" w:hAnsi="Menlo" w:cs="Menlo"/>
+          <w:color w:val="D4D4D4"/>
+          <w:sz w:val="18"/>
+          <w:szCs w:val="18"/>
+        </w:rPr>
+        <w:t xml:space="preserve">, { </w:t>
+      </w:r>
+      <w:r>
+        <w:rPr>
+          <w:rFonts w:ascii="Menlo" w:hAnsi="Menlo" w:cs="Menlo"/>
+          <w:color w:val="9CDCFE"/>
+          <w:sz w:val="18"/>
+          <w:szCs w:val="18"/>
+        </w:rPr>
+        <w:t>amount:</w:t>
+      </w:r>
+      <w:r>
+        <w:rPr>
+          <w:rFonts w:ascii="Menlo" w:hAnsi="Menlo" w:cs="Menlo"/>
+          <w:color w:val="D4D4D4"/>
+          <w:sz w:val="18"/>
+          <w:szCs w:val="18"/>
+        </w:rPr>
+        <w:t xml:space="preserve"> </w:t>
+      </w:r>
+      <w:r>
+        <w:rPr>
+          <w:rFonts w:ascii="Menlo" w:hAnsi="Menlo" w:cs="Menlo"/>
+          <w:color w:val="B5CEA8"/>
+          <w:sz w:val="18"/>
+          <w:szCs w:val="18"/>
+        </w:rPr>
+        <w:t>40</w:t>
+      </w:r>
+      <w:r>
+        <w:rPr>
+          <w:rFonts w:ascii="Menlo" w:hAnsi="Menlo" w:cs="Menlo"/>
+          <w:color w:val="D4D4D4"/>
+          <w:sz w:val="18"/>
+          <w:szCs w:val="18"/>
+        </w:rPr>
+        <w:t xml:space="preserve"> }));</w:t>
+      </w:r>
+    </w:p>
+    <w:p>
+      <w:pPr>
+        <w:shd w:val="clear" w:color="auto" w:fill="1E1E1E"/>
+        <w:spacing w:line="270" w:lineRule="atLeast"/>
+        <w:ind w:firstLine="0"/>
+        <w:jc w:val="left"/>
+        <w:rPr>
+          <w:rFonts w:ascii="Menlo" w:hAnsi="Menlo" w:cs="Menlo"/>
+          <w:color w:val="D4D4D4"/>
+          <w:sz w:val="18"/>
+          <w:szCs w:val="18"/>
+        </w:rPr>
+      </w:pPr>
+      <w:r>
+        <w:rPr>
+          <w:rFonts w:ascii="Menlo" w:hAnsi="Menlo" w:cs="Menlo"/>
+          <w:color w:val="D4D4D4"/>
+          <w:sz w:val="18"/>
+          <w:szCs w:val="18"/>
+        </w:rPr>
+        <w:t xml:space="preserve">        </w:t>
+      </w:r>
+      <w:r>
+        <w:rPr>
+          <w:rFonts w:ascii="Menlo" w:hAnsi="Menlo" w:cs="Menlo"/>
+          <w:color w:val="DCDCAA"/>
+          <w:sz w:val="18"/>
+          <w:szCs w:val="18"/>
+        </w:rPr>
+        <w:t>expect</w:t>
+      </w:r>
+      <w:r>
+        <w:rPr>
+          <w:rFonts w:ascii="Menlo" w:hAnsi="Menlo" w:cs="Menlo"/>
+          <w:color w:val="D4D4D4"/>
+          <w:sz w:val="18"/>
+          <w:szCs w:val="18"/>
+        </w:rPr>
+        <w:t>(</w:t>
+      </w:r>
+      <w:r>
+        <w:rPr>
+          <w:rFonts w:ascii="Menlo" w:hAnsi="Menlo" w:cs="Menlo"/>
+          <w:color w:val="9CDCFE"/>
+          <w:sz w:val="18"/>
+          <w:szCs w:val="18"/>
+        </w:rPr>
+        <w:t>blockchain</w:t>
+      </w:r>
+      <w:r>
+        <w:rPr>
+          <w:rFonts w:ascii="Menlo" w:hAnsi="Menlo" w:cs="Menlo"/>
+          <w:color w:val="D4D4D4"/>
+          <w:sz w:val="18"/>
+          <w:szCs w:val="18"/>
+        </w:rPr>
+        <w:t>.</w:t>
+      </w:r>
+      <w:r>
+        <w:rPr>
+          <w:rFonts w:ascii="Menlo" w:hAnsi="Menlo" w:cs="Menlo"/>
+          <w:color w:val="DCDCAA"/>
+          <w:sz w:val="18"/>
+          <w:szCs w:val="18"/>
+        </w:rPr>
+        <w:t>isChainValid</w:t>
+      </w:r>
+      <w:r>
+        <w:rPr>
+          <w:rFonts w:ascii="Menlo" w:hAnsi="Menlo" w:cs="Menlo"/>
+          <w:color w:val="D4D4D4"/>
+          <w:sz w:val="18"/>
+          <w:szCs w:val="18"/>
+        </w:rPr>
+        <w:t>()).</w:t>
+      </w:r>
+      <w:r>
+        <w:rPr>
+          <w:rFonts w:ascii="Menlo" w:hAnsi="Menlo" w:cs="Menlo"/>
+          <w:color w:val="DCDCAA"/>
+          <w:sz w:val="18"/>
+          <w:szCs w:val="18"/>
+        </w:rPr>
+        <w:t>toBe</w:t>
+      </w:r>
+      <w:r>
+        <w:rPr>
+          <w:rFonts w:ascii="Menlo" w:hAnsi="Menlo" w:cs="Menlo"/>
+          <w:color w:val="D4D4D4"/>
+          <w:sz w:val="18"/>
+          <w:szCs w:val="18"/>
+        </w:rPr>
+        <w:t>(</w:t>
+      </w:r>
+      <w:r>
+        <w:rPr>
+          <w:rFonts w:ascii="Menlo" w:hAnsi="Menlo" w:cs="Menlo"/>
+          <w:color w:val="569CD6"/>
+          <w:sz w:val="18"/>
+          <w:szCs w:val="18"/>
+        </w:rPr>
+        <w:t>true</w:t>
+      </w:r>
+      <w:r>
+        <w:rPr>
+          <w:rFonts w:ascii="Menlo" w:hAnsi="Menlo" w:cs="Menlo"/>
+          <w:color w:val="D4D4D4"/>
+          <w:sz w:val="18"/>
+          <w:szCs w:val="18"/>
+        </w:rPr>
+        <w:t>);</w:t>
+      </w:r>
+    </w:p>
+    <w:p>
+      <w:pPr>
+        <w:shd w:val="clear" w:color="auto" w:fill="1E1E1E"/>
+        <w:spacing w:line="270" w:lineRule="atLeast"/>
+        <w:ind w:firstLine="0"/>
+        <w:jc w:val="left"/>
+        <w:rPr>
+          <w:rFonts w:ascii="Menlo" w:hAnsi="Menlo" w:cs="Menlo"/>
+          <w:color w:val="D4D4D4"/>
+          <w:sz w:val="18"/>
+          <w:szCs w:val="18"/>
+        </w:rPr>
+      </w:pPr>
+      <w:r>
+        <w:rPr>
+          <w:rFonts w:ascii="Menlo" w:hAnsi="Menlo" w:cs="Menlo"/>
+          <w:color w:val="D4D4D4"/>
+          <w:sz w:val="18"/>
+          <w:szCs w:val="18"/>
+        </w:rPr>
+        <w:t xml:space="preserve">    });</w:t>
+      </w:r>
+    </w:p>
+    <w:p>
+      <w:pPr>
+        <w:shd w:val="clear" w:color="auto" w:fill="1E1E1E"/>
+        <w:spacing w:line="270" w:lineRule="atLeast"/>
+        <w:ind w:firstLine="0"/>
+        <w:jc w:val="left"/>
+        <w:rPr>
+          <w:rFonts w:ascii="Menlo" w:hAnsi="Menlo" w:cs="Menlo"/>
+          <w:color w:val="D4D4D4"/>
+          <w:sz w:val="18"/>
+          <w:szCs w:val="18"/>
+        </w:rPr>
+      </w:pPr>
+    </w:p>
+    <w:p>
+      <w:pPr>
+        <w:shd w:val="clear" w:color="auto" w:fill="1E1E1E"/>
+        <w:spacing w:line="270" w:lineRule="atLeast"/>
+        <w:ind w:firstLine="0"/>
+        <w:jc w:val="left"/>
+        <w:rPr>
+          <w:rFonts w:ascii="Menlo" w:hAnsi="Menlo" w:cs="Menlo"/>
+          <w:color w:val="D4D4D4"/>
+          <w:sz w:val="18"/>
+          <w:szCs w:val="18"/>
+        </w:rPr>
+      </w:pPr>
+      <w:r>
+        <w:rPr>
+          <w:rFonts w:ascii="Menlo" w:hAnsi="Menlo" w:cs="Menlo"/>
+          <w:color w:val="D4D4D4"/>
+          <w:sz w:val="18"/>
+          <w:szCs w:val="18"/>
+        </w:rPr>
+        <w:t>});</w:t>
+      </w:r>
+    </w:p>
+    <w:p>
+      <w:pPr>
+        <w:shd w:val="clear" w:color="auto" w:fill="1E1E1E"/>
+        <w:spacing w:after="240" w:line="270" w:lineRule="atLeast"/>
+        <w:ind w:firstLine="0"/>
+        <w:jc w:val="left"/>
+        <w:rPr>
+          <w:rFonts w:ascii="Menlo" w:hAnsi="Menlo" w:cs="Menlo"/>
+          <w:color w:val="D4D4D4"/>
+          <w:sz w:val="18"/>
+          <w:szCs w:val="18"/>
+        </w:rPr>
+      </w:pPr>
+    </w:p>
+    <w:p>
+      <w:pPr>
+        <w:rPr>
+          <w:lang w:val="en-US"/>
+        </w:rPr>
+      </w:pPr>
+      <w:r>
+        <w:rPr>
+          <w:lang w:val="en-US"/>
+        </w:rPr>
+        <w:t xml:space="preserve">The output: </w:t>
+      </w:r>
+    </w:p>
+    <w:p>
+      <w:pPr>
+        <w:jc w:val="center"/>
+        <w:rPr>
+          <w:lang w:val="en-US"/>
+        </w:rPr>
+      </w:pPr>
+      <w:r>
+        <w:rPr>
+          <w:noProof/>
+          <w:lang w:val="en-US"/>
+        </w:rPr>
+        <w:drawing>
+          <wp:inline distT="0" distB="0" distL="0" distR="0" wp14:anchorId="100298C8" wp14:editId="185910C9">
+            <wp:extent cx="4694464" cy="1827127"/>
+            <wp:effectExtent l="0" t="0" r="5080" b="1905"/>
+            <wp:docPr id="5" name="Picture 5" descr="A screenshot of a computer&#10;&#10;Description automatically generated"/>
+            <wp:cNvGraphicFramePr>
+              <a:graphicFrameLocks xmlns:a="http://schemas.openxmlformats.org/drawingml/2006/main" noChangeAspect="1"/>
+            </wp:cNvGraphicFramePr>
+            <a:graphic xmlns:a="http://schemas.openxmlformats.org/drawingml/2006/main">
+              <a:graphicData uri="http://schemas.openxmlformats.org/drawingml/2006/picture">
+                <pic:pic xmlns:pic="http://schemas.openxmlformats.org/drawingml/2006/picture">
+                  <pic:nvPicPr>
+                    <pic:cNvPr id="5" name="Picture 5" descr="A screenshot of a computer&#10;&#10;Description automatically generated"/>
+                    <pic:cNvPicPr/>
+                  </pic:nvPicPr>
+                  <pic:blipFill>
+                    <a:blip r:embed="rId11">
+                      <a:extLst>
+                        <a:ext uri="{28A0092B-C50C-407E-A947-70E740481C1C}">
+                          <a14:useLocalDpi xmlns:a14="http://schemas.microsoft.com/office/drawing/2010/main" val="0"/>
+                        </a:ext>
+                      </a:extLst>
+                    </a:blip>
+                    <a:stretch>
+                      <a:fillRect/>
+                    </a:stretch>
+                  </pic:blipFill>
+                  <pic:spPr>
+                    <a:xfrm>
+                      <a:off x="0" y="0"/>
+                      <a:ext cx="4719449" cy="1836851"/>
+                    </a:xfrm>
+                    <a:prstGeom prst="rect">
+                      <a:avLst/>
+                    </a:prstGeom>
+                  </pic:spPr>
+                </pic:pic>
+              </a:graphicData>
+            </a:graphic>
+          </wp:inline>
+        </w:drawing>
+      </w:r>
+    </w:p>
+    <w:p>
+      <w:pPr>
+        <w:rPr>
+          <w:lang w:val="en-US"/>
+        </w:rPr>
+      </w:pPr>
+      <w:r>
+        <w:rPr>
+          <w:lang w:val="en-US"/>
+        </w:rPr>
         <w:t>Link to the GitHub repository:</w:t>
       </w:r>
     </w:p>
@@ -7848,7 +12323,7 @@
           <w:lang w:val="en-US"/>
         </w:rPr>
       </w:pPr>
-      <w:hyperlink r:id="rId11" w:history="1">
+      <w:hyperlink r:id="rId12" w:history="1">
         <w:r>
           <w:rPr>
             <w:rStyle w:val="Hyperlink"/>
@@ -8600,6 +13075,7 @@
   <w:style w:type="character" w:default="1" w:styleId="DefaultParagraphFont">
     <w:name w:val="Default Paragraph Font"/>
     <w:uiPriority w:val="1"/>
+    <w:semiHidden/>
     <w:unhideWhenUsed/>
   </w:style>
   <w:style w:type="table" w:default="1" w:styleId="TableNormal">

</xml_diff>